<commit_message>
Scope of the System, Objectives and Success Criteria of the Project and Definitions, Acronyms, and Abbreviations are completed.
</commit_message>
<xml_diff>
--- a/AKYC_RAD.docx
+++ b/AKYC_RAD.docx
@@ -341,8 +341,6 @@
           <w:szCs w:val="24"/>
         </w:rPr>
       </w:pPr>
-      <w:bookmarkStart w:id="0" w:name="_GoBack"/>
-      <w:bookmarkEnd w:id="0"/>
     </w:p>
     <w:p>
       <w:pPr>
@@ -387,10 +385,78 @@
       <w:pPr>
         <w:pStyle w:val="ListeParagraf"/>
         <w:spacing w:after="0" w:line="360" w:lineRule="auto"/>
-        <w:ind w:left="1416" w:firstLine="0"/>
-        <w:rPr>
-          <w:rFonts w:cs="Times New Roman"/>
-          <w:b/>
+        <w:ind w:left="708" w:firstLine="708"/>
+        <w:rPr>
+          <w:rFonts w:cs="Times New Roman"/>
+          <w:bCs/>
+          <w:szCs w:val="24"/>
+        </w:rPr>
+      </w:pPr>
+      <w:r>
+        <w:rPr>
+          <w:rFonts w:cs="Times New Roman"/>
+          <w:bCs/>
+          <w:szCs w:val="24"/>
+        </w:rPr>
+        <w:t>The scope of this project is a web-based social media platform that has the purpose of bring together people interested in gastronomy and culinary arts. In general, system has 2 different types of user; User and Admin.</w:t>
+      </w:r>
+    </w:p>
+    <w:p>
+      <w:pPr>
+        <w:pStyle w:val="ListeParagraf"/>
+        <w:spacing w:after="0" w:line="360" w:lineRule="auto"/>
+        <w:ind w:left="708" w:firstLine="708"/>
+        <w:rPr>
+          <w:rFonts w:cs="Times New Roman"/>
+          <w:bCs/>
+          <w:szCs w:val="24"/>
+        </w:rPr>
+      </w:pPr>
+      <w:r>
+        <w:rPr>
+          <w:rFonts w:cs="Times New Roman"/>
+          <w:bCs/>
+          <w:szCs w:val="24"/>
+        </w:rPr>
+        <w:t>Users interacts with the website. They can share any information about gastronomy or culinary they want and optionally add photos to their posts. Users can review other users' posts and interact by liking, commenting, and following other users. Another way of interaction between users is sending direct messages.</w:t>
+      </w:r>
+    </w:p>
+    <w:p>
+      <w:pPr>
+        <w:pStyle w:val="ListeParagraf"/>
+        <w:spacing w:after="0" w:line="360" w:lineRule="auto"/>
+        <w:ind w:left="708" w:firstLine="708"/>
+        <w:rPr>
+          <w:rFonts w:cs="Times New Roman"/>
+          <w:bCs/>
+          <w:szCs w:val="24"/>
+        </w:rPr>
+      </w:pPr>
+      <w:r>
+        <w:rPr>
+          <w:rFonts w:cs="Times New Roman"/>
+          <w:bCs/>
+          <w:szCs w:val="24"/>
+        </w:rPr>
+        <w:t>Admin is manager of the system. Admin can delete posts or comments. User verification is done by admin.</w:t>
+      </w:r>
+      <w:r>
+        <w:rPr>
+          <w:rFonts w:cs="Times New Roman"/>
+          <w:bCs/>
+          <w:szCs w:val="24"/>
+        </w:rPr>
+        <w:t xml:space="preserve"> </w:t>
+      </w:r>
+    </w:p>
+    <w:p>
+      <w:pPr>
+        <w:pStyle w:val="ListeParagraf"/>
+        <w:spacing w:after="0" w:line="360" w:lineRule="auto"/>
+        <w:ind w:left="708" w:firstLine="708"/>
+        <w:rPr>
+          <w:rFonts w:cs="Times New Roman"/>
+          <w:bCs/>
           <w:szCs w:val="24"/>
         </w:rPr>
       </w:pPr>
@@ -473,32 +539,135 @@
         <w:ind w:left="705" w:firstLine="0"/>
         <w:rPr>
           <w:rFonts w:cs="Times New Roman"/>
-          <w:szCs w:val="24"/>
-        </w:rPr>
-      </w:pPr>
-      <w:r>
-        <w:rPr>
-          <w:rFonts w:cs="Times New Roman"/>
-          <w:szCs w:val="24"/>
-        </w:rPr>
-        <w:t xml:space="preserve">Finishing the project, how do you decide </w:t>
-      </w:r>
-      <w:proofErr w:type="gramStart"/>
-      <w:r>
-        <w:rPr>
-          <w:rFonts w:cs="Times New Roman"/>
-          <w:szCs w:val="24"/>
-        </w:rPr>
-        <w:t>whether or not</w:t>
-      </w:r>
-      <w:proofErr w:type="gramEnd"/>
-      <w:r>
-        <w:rPr>
-          <w:rFonts w:cs="Times New Roman"/>
-          <w:szCs w:val="24"/>
-        </w:rPr>
-        <w:t xml:space="preserve"> it is successfully completed? </w:t>
-      </w:r>
+          <w:bCs/>
+          <w:szCs w:val="24"/>
+        </w:rPr>
+      </w:pPr>
+      <w:r>
+        <w:rPr>
+          <w:rFonts w:cs="Times New Roman"/>
+          <w:bCs/>
+          <w:szCs w:val="24"/>
+        </w:rPr>
+        <w:t xml:space="preserve">The success of the project is dependent on the fulfillment of the following conditions: </w:t>
+      </w:r>
+    </w:p>
+    <w:p>
+      <w:pPr>
+        <w:pStyle w:val="ListeParagraf"/>
+        <w:numPr>
+          <w:ilvl w:val="0"/>
+          <w:numId w:val="18"/>
+        </w:numPr>
+        <w:spacing w:after="0" w:line="360" w:lineRule="auto"/>
+        <w:rPr>
+          <w:rFonts w:cs="Times New Roman"/>
+          <w:bCs/>
+          <w:szCs w:val="24"/>
+        </w:rPr>
+      </w:pPr>
+      <w:r>
+        <w:rPr>
+          <w:rFonts w:cs="Times New Roman"/>
+          <w:bCs/>
+          <w:szCs w:val="24"/>
+        </w:rPr>
+        <w:t xml:space="preserve">Progress and completion of the project perform in synchronization with the project schedule. </w:t>
+      </w:r>
+    </w:p>
+    <w:p>
+      <w:pPr>
+        <w:pStyle w:val="ListeParagraf"/>
+        <w:numPr>
+          <w:ilvl w:val="0"/>
+          <w:numId w:val="18"/>
+        </w:numPr>
+        <w:spacing w:after="0" w:line="360" w:lineRule="auto"/>
+        <w:rPr>
+          <w:rFonts w:cs="Times New Roman"/>
+          <w:bCs/>
+          <w:szCs w:val="24"/>
+        </w:rPr>
+      </w:pPr>
+      <w:r>
+        <w:rPr>
+          <w:rFonts w:cs="Times New Roman"/>
+          <w:bCs/>
+          <w:szCs w:val="24"/>
+        </w:rPr>
+        <w:t>Project covers all expectation in the scope of the project.</w:t>
+      </w:r>
+    </w:p>
+    <w:p>
+      <w:pPr>
+        <w:pStyle w:val="ListeParagraf"/>
+        <w:numPr>
+          <w:ilvl w:val="0"/>
+          <w:numId w:val="18"/>
+        </w:numPr>
+        <w:spacing w:after="0" w:line="360" w:lineRule="auto"/>
+        <w:rPr>
+          <w:rFonts w:cs="Times New Roman"/>
+          <w:bCs/>
+          <w:szCs w:val="24"/>
+        </w:rPr>
+      </w:pPr>
+      <w:r>
+        <w:rPr>
+          <w:rFonts w:cs="Times New Roman"/>
+          <w:bCs/>
+          <w:szCs w:val="24"/>
+        </w:rPr>
+        <w:t>During the project, change requests from the customer is implemented in the due date of the project.</w:t>
+      </w:r>
+    </w:p>
+    <w:p>
+      <w:pPr>
+        <w:pStyle w:val="ListeParagraf"/>
+        <w:spacing w:after="0" w:line="360" w:lineRule="auto"/>
+        <w:ind w:left="1425" w:firstLine="0"/>
+        <w:rPr>
+          <w:rFonts w:cs="Times New Roman"/>
+          <w:bCs/>
+          <w:szCs w:val="24"/>
+        </w:rPr>
+      </w:pPr>
+    </w:p>
+    <w:p>
+      <w:pPr>
+        <w:pStyle w:val="ListeParagraf"/>
+        <w:spacing w:after="0" w:line="360" w:lineRule="auto"/>
+        <w:ind w:left="1425" w:firstLine="0"/>
+        <w:rPr>
+          <w:rFonts w:cs="Times New Roman"/>
+          <w:bCs/>
+          <w:szCs w:val="24"/>
+        </w:rPr>
+      </w:pPr>
+    </w:p>
+    <w:p>
+      <w:pPr>
+        <w:pStyle w:val="ListeParagraf"/>
+        <w:spacing w:after="0" w:line="360" w:lineRule="auto"/>
+        <w:ind w:left="1425" w:firstLine="0"/>
+        <w:rPr>
+          <w:rFonts w:cs="Times New Roman"/>
+          <w:bCs/>
+          <w:szCs w:val="24"/>
+        </w:rPr>
+      </w:pPr>
+    </w:p>
+    <w:p>
+      <w:pPr>
+        <w:pStyle w:val="ListeParagraf"/>
+        <w:spacing w:after="0" w:line="360" w:lineRule="auto"/>
+        <w:ind w:left="1425" w:firstLine="0"/>
+        <w:rPr>
+          <w:rFonts w:cs="Times New Roman"/>
+          <w:bCs/>
+          <w:szCs w:val="24"/>
+        </w:rPr>
+      </w:pPr>
     </w:p>
     <w:p>
       <w:pPr>
@@ -520,6 +689,7 @@
           <w:b/>
           <w:szCs w:val="24"/>
         </w:rPr>
+        <w:lastRenderedPageBreak/>
         <w:t xml:space="preserve">Definitions, </w:t>
       </w:r>
       <w:r>
@@ -554,11 +724,237 @@
         </w:rPr>
         <w:t>bbreviations</w:t>
       </w:r>
-    </w:p>
-    <w:p>
-      <w:r>
-        <w:t>This subsection should provide the definitions of all terms, acronyms, and abbreviations required to properly interpret the RAD.</w:t>
-      </w:r>
+      <w:bookmarkStart w:id="0" w:name="_GoBack"/>
+      <w:bookmarkEnd w:id="0"/>
+    </w:p>
+    <w:p>
+      <w:pPr>
+        <w:pStyle w:val="ListeParagraf"/>
+        <w:spacing w:after="0" w:line="360" w:lineRule="auto"/>
+        <w:ind w:left="705" w:firstLine="0"/>
+        <w:rPr>
+          <w:rFonts w:cs="Times New Roman"/>
+          <w:szCs w:val="24"/>
+        </w:rPr>
+      </w:pPr>
+      <w:r>
+        <w:rPr>
+          <w:rFonts w:cs="Times New Roman"/>
+          <w:b/>
+          <w:bCs/>
+          <w:szCs w:val="24"/>
+        </w:rPr>
+        <w:t>User</w:t>
+      </w:r>
+      <w:r>
+        <w:rPr>
+          <w:rFonts w:cs="Times New Roman"/>
+          <w:b/>
+          <w:bCs/>
+          <w:szCs w:val="24"/>
+        </w:rPr>
+        <w:t>:</w:t>
+      </w:r>
+      <w:r>
+        <w:rPr>
+          <w:rFonts w:cs="Times New Roman"/>
+          <w:szCs w:val="24"/>
+        </w:rPr>
+        <w:t xml:space="preserve"> This is the end-user account. A User can share, comment or like a post. He/she can interact with another User with using direct message.</w:t>
+      </w:r>
+      <w:r>
+        <w:rPr>
+          <w:rFonts w:cs="Times New Roman"/>
+          <w:szCs w:val="24"/>
+        </w:rPr>
+        <w:t xml:space="preserve"> He/she can follow other users.</w:t>
+      </w:r>
+    </w:p>
+    <w:p>
+      <w:pPr>
+        <w:pStyle w:val="ListeParagraf"/>
+        <w:spacing w:after="0" w:line="360" w:lineRule="auto"/>
+        <w:ind w:left="705" w:firstLine="0"/>
+        <w:rPr>
+          <w:rFonts w:cs="Times New Roman"/>
+          <w:szCs w:val="24"/>
+        </w:rPr>
+      </w:pPr>
+      <w:r>
+        <w:rPr>
+          <w:rFonts w:cs="Times New Roman"/>
+          <w:b/>
+          <w:bCs/>
+          <w:szCs w:val="24"/>
+        </w:rPr>
+        <w:t>Admin:</w:t>
+      </w:r>
+      <w:r>
+        <w:rPr>
+          <w:rFonts w:cs="Times New Roman"/>
+          <w:szCs w:val="24"/>
+        </w:rPr>
+        <w:t xml:space="preserve"> </w:t>
+      </w:r>
+      <w:r>
+        <w:rPr>
+          <w:rFonts w:cs="Times New Roman"/>
+          <w:szCs w:val="24"/>
+        </w:rPr>
+        <w:t>This is the manager account. They can manage the website. They can delete a post or a comment if he/she decides i</w:t>
+      </w:r>
+      <w:r>
+        <w:rPr>
+          <w:rFonts w:cs="Times New Roman"/>
+          <w:szCs w:val="24"/>
+        </w:rPr>
+        <w:t>nappropriate content</w:t>
+      </w:r>
+      <w:r>
+        <w:rPr>
+          <w:rFonts w:cs="Times New Roman"/>
+          <w:szCs w:val="24"/>
+        </w:rPr>
+        <w:t xml:space="preserve"> about it</w:t>
+      </w:r>
+      <w:r>
+        <w:rPr>
+          <w:rFonts w:cs="Times New Roman"/>
+          <w:szCs w:val="24"/>
+        </w:rPr>
+        <w:t>.</w:t>
+      </w:r>
+      <w:r>
+        <w:rPr>
+          <w:rFonts w:cs="Times New Roman"/>
+          <w:szCs w:val="24"/>
+        </w:rPr>
+        <w:t xml:space="preserve"> Also, he/she can verify of the new users’ account</w:t>
+      </w:r>
+      <w:r>
+        <w:rPr>
+          <w:rFonts w:cs="Times New Roman"/>
+          <w:szCs w:val="24"/>
+        </w:rPr>
+        <w:t>.</w:t>
+      </w:r>
+    </w:p>
+    <w:p>
+      <w:pPr>
+        <w:pStyle w:val="ListeParagraf"/>
+        <w:spacing w:after="0" w:line="360" w:lineRule="auto"/>
+        <w:ind w:left="705" w:firstLine="0"/>
+        <w:rPr>
+          <w:rFonts w:cs="Times New Roman"/>
+          <w:szCs w:val="24"/>
+        </w:rPr>
+      </w:pPr>
+      <w:r>
+        <w:rPr>
+          <w:rFonts w:cs="Times New Roman"/>
+          <w:b/>
+          <w:bCs/>
+          <w:szCs w:val="24"/>
+        </w:rPr>
+        <w:t>User Verification:</w:t>
+      </w:r>
+      <w:r>
+        <w:rPr>
+          <w:rFonts w:cs="Times New Roman"/>
+          <w:szCs w:val="24"/>
+        </w:rPr>
+        <w:t xml:space="preserve"> </w:t>
+      </w:r>
+      <w:r>
+        <w:rPr>
+          <w:rFonts w:cs="Times New Roman"/>
+          <w:szCs w:val="24"/>
+        </w:rPr>
+        <w:t xml:space="preserve">This is </w:t>
+      </w:r>
+      <w:r>
+        <w:rPr>
+          <w:rFonts w:cs="Times New Roman"/>
+          <w:szCs w:val="24"/>
+        </w:rPr>
+        <w:t xml:space="preserve">a </w:t>
+      </w:r>
+      <w:r>
+        <w:rPr>
+          <w:rFonts w:cs="Times New Roman"/>
+          <w:szCs w:val="24"/>
+        </w:rPr>
+        <w:t>proof</w:t>
+      </w:r>
+      <w:r>
+        <w:rPr>
+          <w:rFonts w:cs="Times New Roman"/>
+          <w:szCs w:val="24"/>
+        </w:rPr>
+        <w:t xml:space="preserve"> </w:t>
+      </w:r>
+      <w:r>
+        <w:rPr>
+          <w:rFonts w:cs="Times New Roman"/>
+          <w:szCs w:val="24"/>
+        </w:rPr>
+        <w:t>given by the admin that the owner of the account is a</w:t>
+      </w:r>
+      <w:r>
+        <w:rPr>
+          <w:rFonts w:cs="Times New Roman"/>
+          <w:szCs w:val="24"/>
+        </w:rPr>
+        <w:t>n</w:t>
+      </w:r>
+      <w:r>
+        <w:rPr>
+          <w:rFonts w:cs="Times New Roman"/>
+          <w:szCs w:val="24"/>
+        </w:rPr>
+        <w:t xml:space="preserve"> </w:t>
+      </w:r>
+      <w:r>
+        <w:rPr>
+          <w:rFonts w:cs="Times New Roman"/>
+          <w:szCs w:val="24"/>
+        </w:rPr>
+        <w:t>i</w:t>
+      </w:r>
+      <w:r>
+        <w:rPr>
+          <w:rFonts w:cs="Times New Roman"/>
+          <w:szCs w:val="24"/>
+        </w:rPr>
+        <w:t>dentified</w:t>
+      </w:r>
+      <w:r>
+        <w:rPr>
+          <w:rFonts w:cs="Times New Roman"/>
+          <w:szCs w:val="24"/>
+        </w:rPr>
+        <w:t xml:space="preserve"> </w:t>
+      </w:r>
+      <w:r>
+        <w:rPr>
+          <w:rFonts w:cs="Times New Roman"/>
+          <w:szCs w:val="24"/>
+        </w:rPr>
+        <w:t>real person.</w:t>
+      </w:r>
+    </w:p>
+    <w:p>
+      <w:pPr>
+        <w:pStyle w:val="ListeParagraf"/>
+        <w:spacing w:after="0" w:line="360" w:lineRule="auto"/>
+        <w:ind w:left="705" w:firstLine="0"/>
+        <w:rPr>
+          <w:rFonts w:cs="Times New Roman"/>
+          <w:b/>
+          <w:bCs/>
+          <w:szCs w:val="24"/>
+        </w:rPr>
+      </w:pPr>
     </w:p>
     <w:p>
       <w:pPr>
@@ -855,7 +1251,6 @@
           <w:szCs w:val="24"/>
           <w:highlight w:val="yellow"/>
         </w:rPr>
-        <w:lastRenderedPageBreak/>
         <w:t xml:space="preserve">This part is extremely important. Please refer to SE301 (SOFT3101) </w:t>
       </w:r>
       <w:proofErr w:type="gramStart"/>
@@ -993,6 +1388,7 @@
           <w:b/>
           <w:szCs w:val="24"/>
         </w:rPr>
+        <w:lastRenderedPageBreak/>
         <w:t>Performance</w:t>
       </w:r>
     </w:p>
@@ -1345,7 +1741,6 @@
         </w:rPr>
       </w:pPr>
       <w:r>
-        <w:lastRenderedPageBreak/>
         <w:t xml:space="preserve">When working with either the analysis object model or the dynamic model, it is essential to remember that these models </w:t>
       </w:r>
       <w:r>
@@ -1455,6 +1850,7 @@
     </w:p>
     <w:p>
       <w:r>
+        <w:lastRenderedPageBreak/>
         <w:t>This subsection should:</w:t>
       </w:r>
     </w:p>
@@ -2751,6 +3147,232 @@
     </w:lvl>
   </w:abstractNum>
   <w:abstractNum w:abstractNumId="9" w15:restartNumberingAfterBreak="0">
+    <w:nsid w:val="574A7D65"/>
+    <w:multiLevelType w:val="hybridMultilevel"/>
+    <w:tmpl w:val="DD6032C2"/>
+    <w:lvl w:ilvl="0" w:tplc="041F0001">
+      <w:start w:val="1"/>
+      <w:numFmt w:val="bullet"/>
+      <w:lvlText w:val=""/>
+      <w:lvlJc w:val="left"/>
+      <w:pPr>
+        <w:ind w:left="1425" w:hanging="360"/>
+      </w:pPr>
+      <w:rPr>
+        <w:rFonts w:ascii="Symbol" w:hAnsi="Symbol" w:hint="default"/>
+      </w:rPr>
+    </w:lvl>
+    <w:lvl w:ilvl="1" w:tplc="041F0003" w:tentative="1">
+      <w:start w:val="1"/>
+      <w:numFmt w:val="bullet"/>
+      <w:lvlText w:val="o"/>
+      <w:lvlJc w:val="left"/>
+      <w:pPr>
+        <w:ind w:left="2145" w:hanging="360"/>
+      </w:pPr>
+      <w:rPr>
+        <w:rFonts w:ascii="Courier New" w:hAnsi="Courier New" w:cs="Courier New" w:hint="default"/>
+      </w:rPr>
+    </w:lvl>
+    <w:lvl w:ilvl="2" w:tplc="041F0005" w:tentative="1">
+      <w:start w:val="1"/>
+      <w:numFmt w:val="bullet"/>
+      <w:lvlText w:val=""/>
+      <w:lvlJc w:val="left"/>
+      <w:pPr>
+        <w:ind w:left="2865" w:hanging="360"/>
+      </w:pPr>
+      <w:rPr>
+        <w:rFonts w:ascii="Wingdings" w:hAnsi="Wingdings" w:hint="default"/>
+      </w:rPr>
+    </w:lvl>
+    <w:lvl w:ilvl="3" w:tplc="041F0001" w:tentative="1">
+      <w:start w:val="1"/>
+      <w:numFmt w:val="bullet"/>
+      <w:lvlText w:val=""/>
+      <w:lvlJc w:val="left"/>
+      <w:pPr>
+        <w:ind w:left="3585" w:hanging="360"/>
+      </w:pPr>
+      <w:rPr>
+        <w:rFonts w:ascii="Symbol" w:hAnsi="Symbol" w:hint="default"/>
+      </w:rPr>
+    </w:lvl>
+    <w:lvl w:ilvl="4" w:tplc="041F0003" w:tentative="1">
+      <w:start w:val="1"/>
+      <w:numFmt w:val="bullet"/>
+      <w:lvlText w:val="o"/>
+      <w:lvlJc w:val="left"/>
+      <w:pPr>
+        <w:ind w:left="4305" w:hanging="360"/>
+      </w:pPr>
+      <w:rPr>
+        <w:rFonts w:ascii="Courier New" w:hAnsi="Courier New" w:cs="Courier New" w:hint="default"/>
+      </w:rPr>
+    </w:lvl>
+    <w:lvl w:ilvl="5" w:tplc="041F0005" w:tentative="1">
+      <w:start w:val="1"/>
+      <w:numFmt w:val="bullet"/>
+      <w:lvlText w:val=""/>
+      <w:lvlJc w:val="left"/>
+      <w:pPr>
+        <w:ind w:left="5025" w:hanging="360"/>
+      </w:pPr>
+      <w:rPr>
+        <w:rFonts w:ascii="Wingdings" w:hAnsi="Wingdings" w:hint="default"/>
+      </w:rPr>
+    </w:lvl>
+    <w:lvl w:ilvl="6" w:tplc="041F0001" w:tentative="1">
+      <w:start w:val="1"/>
+      <w:numFmt w:val="bullet"/>
+      <w:lvlText w:val=""/>
+      <w:lvlJc w:val="left"/>
+      <w:pPr>
+        <w:ind w:left="5745" w:hanging="360"/>
+      </w:pPr>
+      <w:rPr>
+        <w:rFonts w:ascii="Symbol" w:hAnsi="Symbol" w:hint="default"/>
+      </w:rPr>
+    </w:lvl>
+    <w:lvl w:ilvl="7" w:tplc="041F0003" w:tentative="1">
+      <w:start w:val="1"/>
+      <w:numFmt w:val="bullet"/>
+      <w:lvlText w:val="o"/>
+      <w:lvlJc w:val="left"/>
+      <w:pPr>
+        <w:ind w:left="6465" w:hanging="360"/>
+      </w:pPr>
+      <w:rPr>
+        <w:rFonts w:ascii="Courier New" w:hAnsi="Courier New" w:cs="Courier New" w:hint="default"/>
+      </w:rPr>
+    </w:lvl>
+    <w:lvl w:ilvl="8" w:tplc="041F0005" w:tentative="1">
+      <w:start w:val="1"/>
+      <w:numFmt w:val="bullet"/>
+      <w:lvlText w:val=""/>
+      <w:lvlJc w:val="left"/>
+      <w:pPr>
+        <w:ind w:left="7185" w:hanging="360"/>
+      </w:pPr>
+      <w:rPr>
+        <w:rFonts w:ascii="Wingdings" w:hAnsi="Wingdings" w:hint="default"/>
+      </w:rPr>
+    </w:lvl>
+  </w:abstractNum>
+  <w:abstractNum w:abstractNumId="10" w15:restartNumberingAfterBreak="0">
+    <w:nsid w:val="5BD131CE"/>
+    <w:multiLevelType w:val="hybridMultilevel"/>
+    <w:tmpl w:val="ADB8F2C6"/>
+    <w:lvl w:ilvl="0" w:tplc="041F0001">
+      <w:start w:val="1"/>
+      <w:numFmt w:val="bullet"/>
+      <w:lvlText w:val=""/>
+      <w:lvlJc w:val="left"/>
+      <w:pPr>
+        <w:ind w:left="1425" w:hanging="360"/>
+      </w:pPr>
+      <w:rPr>
+        <w:rFonts w:ascii="Symbol" w:hAnsi="Symbol" w:hint="default"/>
+      </w:rPr>
+    </w:lvl>
+    <w:lvl w:ilvl="1" w:tplc="041F0003" w:tentative="1">
+      <w:start w:val="1"/>
+      <w:numFmt w:val="bullet"/>
+      <w:lvlText w:val="o"/>
+      <w:lvlJc w:val="left"/>
+      <w:pPr>
+        <w:ind w:left="2145" w:hanging="360"/>
+      </w:pPr>
+      <w:rPr>
+        <w:rFonts w:ascii="Courier New" w:hAnsi="Courier New" w:cs="Courier New" w:hint="default"/>
+      </w:rPr>
+    </w:lvl>
+    <w:lvl w:ilvl="2" w:tplc="041F0005" w:tentative="1">
+      <w:start w:val="1"/>
+      <w:numFmt w:val="bullet"/>
+      <w:lvlText w:val=""/>
+      <w:lvlJc w:val="left"/>
+      <w:pPr>
+        <w:ind w:left="2865" w:hanging="360"/>
+      </w:pPr>
+      <w:rPr>
+        <w:rFonts w:ascii="Wingdings" w:hAnsi="Wingdings" w:hint="default"/>
+      </w:rPr>
+    </w:lvl>
+    <w:lvl w:ilvl="3" w:tplc="041F0001" w:tentative="1">
+      <w:start w:val="1"/>
+      <w:numFmt w:val="bullet"/>
+      <w:lvlText w:val=""/>
+      <w:lvlJc w:val="left"/>
+      <w:pPr>
+        <w:ind w:left="3585" w:hanging="360"/>
+      </w:pPr>
+      <w:rPr>
+        <w:rFonts w:ascii="Symbol" w:hAnsi="Symbol" w:hint="default"/>
+      </w:rPr>
+    </w:lvl>
+    <w:lvl w:ilvl="4" w:tplc="041F0003" w:tentative="1">
+      <w:start w:val="1"/>
+      <w:numFmt w:val="bullet"/>
+      <w:lvlText w:val="o"/>
+      <w:lvlJc w:val="left"/>
+      <w:pPr>
+        <w:ind w:left="4305" w:hanging="360"/>
+      </w:pPr>
+      <w:rPr>
+        <w:rFonts w:ascii="Courier New" w:hAnsi="Courier New" w:cs="Courier New" w:hint="default"/>
+      </w:rPr>
+    </w:lvl>
+    <w:lvl w:ilvl="5" w:tplc="041F0005" w:tentative="1">
+      <w:start w:val="1"/>
+      <w:numFmt w:val="bullet"/>
+      <w:lvlText w:val=""/>
+      <w:lvlJc w:val="left"/>
+      <w:pPr>
+        <w:ind w:left="5025" w:hanging="360"/>
+      </w:pPr>
+      <w:rPr>
+        <w:rFonts w:ascii="Wingdings" w:hAnsi="Wingdings" w:hint="default"/>
+      </w:rPr>
+    </w:lvl>
+    <w:lvl w:ilvl="6" w:tplc="041F0001" w:tentative="1">
+      <w:start w:val="1"/>
+      <w:numFmt w:val="bullet"/>
+      <w:lvlText w:val=""/>
+      <w:lvlJc w:val="left"/>
+      <w:pPr>
+        <w:ind w:left="5745" w:hanging="360"/>
+      </w:pPr>
+      <w:rPr>
+        <w:rFonts w:ascii="Symbol" w:hAnsi="Symbol" w:hint="default"/>
+      </w:rPr>
+    </w:lvl>
+    <w:lvl w:ilvl="7" w:tplc="041F0003" w:tentative="1">
+      <w:start w:val="1"/>
+      <w:numFmt w:val="bullet"/>
+      <w:lvlText w:val="o"/>
+      <w:lvlJc w:val="left"/>
+      <w:pPr>
+        <w:ind w:left="6465" w:hanging="360"/>
+      </w:pPr>
+      <w:rPr>
+        <w:rFonts w:ascii="Courier New" w:hAnsi="Courier New" w:cs="Courier New" w:hint="default"/>
+      </w:rPr>
+    </w:lvl>
+    <w:lvl w:ilvl="8" w:tplc="041F0005" w:tentative="1">
+      <w:start w:val="1"/>
+      <w:numFmt w:val="bullet"/>
+      <w:lvlText w:val=""/>
+      <w:lvlJc w:val="left"/>
+      <w:pPr>
+        <w:ind w:left="7185" w:hanging="360"/>
+      </w:pPr>
+      <w:rPr>
+        <w:rFonts w:ascii="Wingdings" w:hAnsi="Wingdings" w:hint="default"/>
+      </w:rPr>
+    </w:lvl>
+  </w:abstractNum>
+  <w:abstractNum w:abstractNumId="11" w15:restartNumberingAfterBreak="0">
     <w:nsid w:val="62756718"/>
     <w:multiLevelType w:val="multilevel"/>
     <w:tmpl w:val="AD922890"/>
@@ -2870,7 +3492,7 @@
       </w:rPr>
     </w:lvl>
   </w:abstractNum>
-  <w:abstractNum w:abstractNumId="10" w15:restartNumberingAfterBreak="0">
+  <w:abstractNum w:abstractNumId="12" w15:restartNumberingAfterBreak="0">
     <w:nsid w:val="65542343"/>
     <w:multiLevelType w:val="hybridMultilevel"/>
     <w:tmpl w:val="C0CCFDB8"/>
@@ -2961,7 +3583,7 @@
       </w:pPr>
     </w:lvl>
   </w:abstractNum>
-  <w:abstractNum w:abstractNumId="11" w15:restartNumberingAfterBreak="0">
+  <w:abstractNum w:abstractNumId="13" w15:restartNumberingAfterBreak="0">
     <w:nsid w:val="762F3573"/>
     <w:multiLevelType w:val="hybridMultilevel"/>
     <w:tmpl w:val="8C32DE0A"/>
@@ -3090,10 +3712,10 @@
     <w:abstractNumId w:val="4"/>
   </w:num>
   <w:num w:numId="5">
-    <w:abstractNumId w:val="9"/>
+    <w:abstractNumId w:val="11"/>
   </w:num>
   <w:num w:numId="6">
-    <w:abstractNumId w:val="9"/>
+    <w:abstractNumId w:val="11"/>
     <w:lvlOverride w:ilvl="0">
       <w:startOverride w:val="1"/>
     </w:lvlOverride>
@@ -3123,7 +3745,7 @@
     </w:lvlOverride>
   </w:num>
   <w:num w:numId="7">
-    <w:abstractNumId w:val="9"/>
+    <w:abstractNumId w:val="11"/>
   </w:num>
   <w:num w:numId="8">
     <w:abstractNumId w:val="7"/>
@@ -3144,13 +3766,19 @@
     <w:abstractNumId w:val="2"/>
   </w:num>
   <w:num w:numId="14">
-    <w:abstractNumId w:val="11"/>
+    <w:abstractNumId w:val="13"/>
   </w:num>
   <w:num w:numId="15">
     <w:abstractNumId w:val="3"/>
   </w:num>
   <w:num w:numId="16">
+    <w:abstractNumId w:val="12"/>
+  </w:num>
+  <w:num w:numId="17">
     <w:abstractNumId w:val="10"/>
+  </w:num>
+  <w:num w:numId="18">
+    <w:abstractNumId w:val="9"/>
   </w:num>
 </w:numbering>
 </file>
@@ -4103,7 +4731,7 @@
 </file>
 
 <file path=customXml/itemProps1.xml><?xml version="1.0" encoding="utf-8"?>
-<ds:datastoreItem xmlns:ds="http://schemas.openxmlformats.org/officeDocument/2006/customXml" ds:itemID="{69859D2B-9D04-4C07-AABF-D02202F6F457}">
+<ds:datastoreItem xmlns:ds="http://schemas.openxmlformats.org/officeDocument/2006/customXml" ds:itemID="{15E676B5-445E-4105-A614-DE7F86445EDD}">
   <ds:schemaRefs>
     <ds:schemaRef ds:uri="http://schemas.openxmlformats.org/officeDocument/2006/bibliography"/>
   </ds:schemaRefs>

</xml_diff>

<commit_message>
Overview and Current System is completed.
</commit_message>
<xml_diff>
--- a/AKYC_RAD.docx
+++ b/AKYC_RAD.docx
@@ -724,8 +724,6 @@
         </w:rPr>
         <w:t>bbreviations</w:t>
       </w:r>
-      <w:bookmarkStart w:id="0" w:name="_GoBack"/>
-      <w:bookmarkEnd w:id="0"/>
     </w:p>
     <w:p>
       <w:pPr>
@@ -980,38 +978,34 @@
       </w:r>
     </w:p>
     <w:p>
-      <w:r>
-        <w:t>This subsection should:</w:t>
-      </w:r>
-    </w:p>
-    <w:p>
-      <w:pPr>
-        <w:pStyle w:val="ListeParagraf"/>
-        <w:numPr>
-          <w:ilvl w:val="0"/>
-          <w:numId w:val="15"/>
-        </w:numPr>
-      </w:pPr>
-      <w:r>
-        <w:t>Describe what the rest of the RAD contains</w:t>
-      </w:r>
-    </w:p>
-    <w:p>
-      <w:pPr>
-        <w:pStyle w:val="ListeParagraf"/>
-        <w:numPr>
-          <w:ilvl w:val="0"/>
-          <w:numId w:val="15"/>
-        </w:numPr>
-      </w:pPr>
-      <w:r>
-        <w:t>Explain how the RAD is organized.</w:t>
-      </w:r>
-    </w:p>
-    <w:p>
-      <w:pPr>
-        <w:pStyle w:val="ListeParagraf"/>
-        <w:ind w:left="1004" w:firstLine="0"/>
+      <w:pPr>
+        <w:pStyle w:val="ListeParagraf"/>
+        <w:spacing w:after="0" w:line="360" w:lineRule="auto"/>
+        <w:ind w:left="708" w:firstLine="708"/>
+      </w:pPr>
+      <w:r>
+        <w:t xml:space="preserve">The rest of the documents contains current system part which explains the functionality and the problems of the current system, Proposed System part which </w:t>
+      </w:r>
+      <w:r>
+        <w:t>explains functional</w:t>
+      </w:r>
+      <w:r>
+        <w:t xml:space="preserve"> overview of the system. It includes functional and nonfunctional requirements of the system and System Models that describe the scenarios, use cases, object model, and dynamic models for the system. Glossary part contains the names and clear definitions of the participating objects in the system</w:t>
+      </w:r>
+      <w:r>
+        <w:t>.</w:t>
+      </w:r>
+    </w:p>
+    <w:p>
+      <w:pPr>
+        <w:pStyle w:val="ListeParagraf"/>
+        <w:spacing w:after="0" w:line="360" w:lineRule="auto"/>
+        <w:ind w:left="708" w:firstLine="708"/>
+        <w:rPr>
+          <w:rFonts w:cs="Times New Roman"/>
+          <w:b/>
+          <w:szCs w:val="24"/>
+        </w:rPr>
       </w:pPr>
     </w:p>
     <w:p>
@@ -1046,21 +1040,61 @@
       </w:r>
     </w:p>
     <w:p>
-      <w:r>
-        <w:t xml:space="preserve">If the new system </w:t>
-      </w:r>
-      <w:r>
-        <w:rPr>
-          <w:b/>
-        </w:rPr>
-        <w:t>will replace an existing system</w:t>
-      </w:r>
-      <w:r>
-        <w:t xml:space="preserve">, this section describes the functionality and the problems of the current system. </w:t>
-      </w:r>
-      <w:r>
-        <w:t>Otherwise, remove this part.</w:t>
-      </w:r>
+      <w:pPr>
+        <w:pStyle w:val="ListeParagraf"/>
+        <w:spacing w:before="240" w:after="0" w:line="360" w:lineRule="auto"/>
+        <w:ind w:left="360" w:firstLine="348"/>
+        <w:rPr>
+          <w:rFonts w:cs="Times New Roman"/>
+          <w:b/>
+          <w:szCs w:val="24"/>
+        </w:rPr>
+      </w:pPr>
+      <w:r>
+        <w:t xml:space="preserve">Most of the social media website has no specific concept. In this type websites, Users creates their own content such as humor, daily news, personal using and go on. Some social media websites have specific concept like LinkedIn. However, there is no social media website about gastronomy, culinary art, </w:t>
+      </w:r>
+      <w:r>
+        <w:t>recipe</w:t>
+      </w:r>
+      <w:r>
+        <w:t xml:space="preserve"> or food history.</w:t>
+      </w:r>
+    </w:p>
+    <w:p>
+      <w:pPr>
+        <w:pStyle w:val="ListeParagraf"/>
+        <w:spacing w:before="240" w:after="0" w:line="360" w:lineRule="auto"/>
+        <w:ind w:left="360" w:firstLine="348"/>
+        <w:rPr>
+          <w:rFonts w:cs="Times New Roman"/>
+          <w:b/>
+          <w:szCs w:val="24"/>
+        </w:rPr>
+      </w:pPr>
+      <w:r>
+        <w:t>In this point, we noticed that there is no</w:t>
+      </w:r>
+      <w:r>
+        <w:t>t</w:t>
+      </w:r>
+      <w:r>
+        <w:t xml:space="preserve"> </w:t>
+      </w:r>
+      <w:r>
+        <w:t xml:space="preserve">a free platform which anyone can share post with his/her own ideas or his/her knowledge about gastronomy and culinary arts. </w:t>
+      </w:r>
+    </w:p>
+    <w:p>
+      <w:pPr>
+        <w:pStyle w:val="ListeParagraf"/>
+        <w:spacing w:before="240" w:after="0" w:line="360" w:lineRule="auto"/>
+        <w:ind w:left="360" w:firstLine="0"/>
+        <w:rPr>
+          <w:rFonts w:cs="Times New Roman"/>
+          <w:b/>
+          <w:szCs w:val="24"/>
+        </w:rPr>
+      </w:pPr>
     </w:p>
     <w:p>
       <w:pPr>
@@ -1110,7 +1144,12 @@
         </w:rPr>
       </w:pPr>
       <w:r>
-        <w:t>Documents the requirements elicitation and the analysis model of the new system</w:t>
+        <w:t>Documents the requirement</w:t>
+      </w:r>
+      <w:bookmarkStart w:id="0" w:name="_GoBack"/>
+      <w:bookmarkEnd w:id="0"/>
+      <w:r>
+        <w:t>s elicitation and the analysis model of the new system</w:t>
       </w:r>
     </w:p>
     <w:p>
@@ -1251,6 +1290,7 @@
           <w:szCs w:val="24"/>
           <w:highlight w:val="yellow"/>
         </w:rPr>
+        <w:lastRenderedPageBreak/>
         <w:t xml:space="preserve">This part is extremely important. Please refer to SE301 (SOFT3101) </w:t>
       </w:r>
       <w:proofErr w:type="gramStart"/>
@@ -1388,7 +1428,6 @@
           <w:b/>
           <w:szCs w:val="24"/>
         </w:rPr>
-        <w:lastRenderedPageBreak/>
         <w:t>Performance</w:t>
       </w:r>
     </w:p>
@@ -1741,6 +1780,7 @@
         </w:rPr>
       </w:pPr>
       <w:r>
+        <w:lastRenderedPageBreak/>
         <w:t xml:space="preserve">When working with either the analysis object model or the dynamic model, it is essential to remember that these models </w:t>
       </w:r>
       <w:r>
@@ -1850,7 +1890,6 @@
     </w:p>
     <w:p>
       <w:r>
-        <w:lastRenderedPageBreak/>
         <w:t>This subsection should:</w:t>
       </w:r>
     </w:p>
@@ -4731,7 +4770,7 @@
 </file>
 
 <file path=customXml/itemProps1.xml><?xml version="1.0" encoding="utf-8"?>
-<ds:datastoreItem xmlns:ds="http://schemas.openxmlformats.org/officeDocument/2006/customXml" ds:itemID="{15E676B5-445E-4105-A614-DE7F86445EDD}">
+<ds:datastoreItem xmlns:ds="http://schemas.openxmlformats.org/officeDocument/2006/customXml" ds:itemID="{A61F98AD-BD21-45F2-A45C-7290B42F767A}">
   <ds:schemaRefs>
     <ds:schemaRef ds:uri="http://schemas.openxmlformats.org/officeDocument/2006/bibliography"/>
   </ds:schemaRefs>

</xml_diff>

<commit_message>
Overview, Functional Requirements and Nonfunctional requirements are completed.
</commit_message>
<xml_diff>
--- a/AKYC_RAD.docx
+++ b/AKYC_RAD.docx
@@ -732,6 +732,50 @@
         <w:ind w:left="705" w:firstLine="0"/>
         <w:rPr>
           <w:rFonts w:cs="Times New Roman"/>
+          <w:bCs/>
+          <w:szCs w:val="24"/>
+        </w:rPr>
+      </w:pPr>
+      <w:r>
+        <w:rPr>
+          <w:rFonts w:cs="Times New Roman"/>
+          <w:b/>
+          <w:szCs w:val="24"/>
+        </w:rPr>
+        <w:t xml:space="preserve">Visitor: </w:t>
+      </w:r>
+      <w:r>
+        <w:rPr>
+          <w:rFonts w:cs="Times New Roman"/>
+          <w:bCs/>
+          <w:szCs w:val="24"/>
+        </w:rPr>
+        <w:t xml:space="preserve">This is </w:t>
+      </w:r>
+      <w:r>
+        <w:rPr>
+          <w:rFonts w:cs="Times New Roman"/>
+          <w:bCs/>
+          <w:szCs w:val="24"/>
+        </w:rPr>
+        <w:t xml:space="preserve">unregistered </w:t>
+      </w:r>
+      <w:r>
+        <w:rPr>
+          <w:rFonts w:cs="Times New Roman"/>
+          <w:bCs/>
+          <w:szCs w:val="24"/>
+        </w:rPr>
+        <w:t>person. He/she can only access to registration and login page.</w:t>
+      </w:r>
+    </w:p>
+    <w:p>
+      <w:pPr>
+        <w:pStyle w:val="ListeParagraf"/>
+        <w:spacing w:after="0" w:line="360" w:lineRule="auto"/>
+        <w:ind w:left="705" w:firstLine="0"/>
+        <w:rPr>
+          <w:rFonts w:cs="Times New Roman"/>
           <w:szCs w:val="24"/>
         </w:rPr>
       </w:pPr>
@@ -984,13 +1028,7 @@
         <w:ind w:left="708" w:firstLine="708"/>
       </w:pPr>
       <w:r>
-        <w:t xml:space="preserve">The rest of the documents contains current system part which explains the functionality and the problems of the current system, Proposed System part which </w:t>
-      </w:r>
-      <w:r>
-        <w:t>explains functional</w:t>
-      </w:r>
-      <w:r>
-        <w:t xml:space="preserve"> overview of the system. It includes functional and nonfunctional requirements of the system and System Models that describe the scenarios, use cases, object model, and dynamic models for the system. Glossary part contains the names and clear definitions of the participating objects in the system</w:t>
+        <w:t>The rest of the documents contains current system part which explains the functionality and the problems of the current system, Proposed System part which explains functional overview of the system. It includes functional and nonfunctional requirements of the system and System Models that describe the scenarios, use cases, object model, and dynamic models for the system. Glossary part contains the names and clear definitions of the participating objects in the system</w:t>
       </w:r>
       <w:r>
         <w:t>.</w:t>
@@ -1081,8 +1119,106 @@
         <w:t xml:space="preserve"> </w:t>
       </w:r>
       <w:r>
-        <w:t xml:space="preserve">a free platform which anyone can share post with his/her own ideas or his/her knowledge about gastronomy and culinary arts. </w:t>
-      </w:r>
+        <w:t xml:space="preserve">a free platform which anyone can share post with </w:t>
+      </w:r>
+      <w:r>
+        <w:rPr>
+          <w:rFonts w:cs="Times New Roman"/>
+          <w:szCs w:val="24"/>
+        </w:rPr>
+        <w:t>their</w:t>
+      </w:r>
+      <w:r>
+        <w:t xml:space="preserve"> </w:t>
+      </w:r>
+      <w:r>
+        <w:t xml:space="preserve">own ideas or </w:t>
+      </w:r>
+      <w:r>
+        <w:rPr>
+          <w:rFonts w:cs="Times New Roman"/>
+          <w:szCs w:val="24"/>
+        </w:rPr>
+        <w:t>their</w:t>
+      </w:r>
+      <w:r>
+        <w:t xml:space="preserve"> </w:t>
+      </w:r>
+      <w:r>
+        <w:t xml:space="preserve">knowledge about gastronomy and culinary arts. </w:t>
+      </w:r>
+    </w:p>
+    <w:p>
+      <w:pPr>
+        <w:pStyle w:val="ListeParagraf"/>
+        <w:spacing w:before="240" w:after="0" w:line="360" w:lineRule="auto"/>
+        <w:ind w:left="360" w:firstLine="0"/>
+        <w:rPr>
+          <w:rFonts w:cs="Times New Roman"/>
+          <w:b/>
+          <w:szCs w:val="24"/>
+        </w:rPr>
+      </w:pPr>
+    </w:p>
+    <w:p>
+      <w:pPr>
+        <w:pStyle w:val="ListeParagraf"/>
+        <w:spacing w:before="240" w:after="0" w:line="360" w:lineRule="auto"/>
+        <w:ind w:left="360" w:firstLine="0"/>
+        <w:rPr>
+          <w:rFonts w:cs="Times New Roman"/>
+          <w:b/>
+          <w:szCs w:val="24"/>
+        </w:rPr>
+      </w:pPr>
+    </w:p>
+    <w:p>
+      <w:pPr>
+        <w:pStyle w:val="ListeParagraf"/>
+        <w:spacing w:before="240" w:after="0" w:line="360" w:lineRule="auto"/>
+        <w:ind w:left="360" w:firstLine="0"/>
+        <w:rPr>
+          <w:rFonts w:cs="Times New Roman"/>
+          <w:b/>
+          <w:szCs w:val="24"/>
+        </w:rPr>
+      </w:pPr>
+    </w:p>
+    <w:p>
+      <w:pPr>
+        <w:pStyle w:val="ListeParagraf"/>
+        <w:spacing w:before="240" w:after="0" w:line="360" w:lineRule="auto"/>
+        <w:ind w:left="360" w:firstLine="0"/>
+        <w:rPr>
+          <w:rFonts w:cs="Times New Roman"/>
+          <w:b/>
+          <w:szCs w:val="24"/>
+        </w:rPr>
+      </w:pPr>
+    </w:p>
+    <w:p>
+      <w:pPr>
+        <w:pStyle w:val="ListeParagraf"/>
+        <w:spacing w:before="240" w:after="0" w:line="360" w:lineRule="auto"/>
+        <w:ind w:left="360" w:firstLine="0"/>
+        <w:rPr>
+          <w:rFonts w:cs="Times New Roman"/>
+          <w:b/>
+          <w:szCs w:val="24"/>
+        </w:rPr>
+      </w:pPr>
+    </w:p>
+    <w:p>
+      <w:pPr>
+        <w:pStyle w:val="ListeParagraf"/>
+        <w:spacing w:before="240" w:after="0" w:line="360" w:lineRule="auto"/>
+        <w:ind w:left="360" w:firstLine="0"/>
+        <w:rPr>
+          <w:rFonts w:cs="Times New Roman"/>
+          <w:b/>
+          <w:szCs w:val="24"/>
+        </w:rPr>
+      </w:pPr>
     </w:p>
     <w:p>
       <w:pPr>
@@ -1116,6 +1252,7 @@
           <w:b/>
           <w:szCs w:val="24"/>
         </w:rPr>
+        <w:lastRenderedPageBreak/>
         <w:t xml:space="preserve">Proposed </w:t>
       </w:r>
       <w:r>
@@ -1133,23 +1270,6 @@
           <w:szCs w:val="24"/>
         </w:rPr>
         <w:t>ystem</w:t>
-      </w:r>
-    </w:p>
-    <w:p>
-      <w:pPr>
-        <w:rPr>
-          <w:rFonts w:cs="Times New Roman"/>
-          <w:b/>
-          <w:szCs w:val="24"/>
-        </w:rPr>
-      </w:pPr>
-      <w:r>
-        <w:t>Documents the requirement</w:t>
-      </w:r>
-      <w:bookmarkStart w:id="0" w:name="_GoBack"/>
-      <w:bookmarkEnd w:id="0"/>
-      <w:r>
-        <w:t>s elicitation and the analysis model of the new system</w:t>
       </w:r>
     </w:p>
     <w:p>
@@ -1177,15 +1297,47 @@
     </w:p>
     <w:p>
       <w:pPr>
-        <w:rPr>
-          <w:rFonts w:cs="Times New Roman"/>
-          <w:b/>
-          <w:szCs w:val="24"/>
-        </w:rPr>
-      </w:pPr>
-      <w:r>
-        <w:t>Presents a functional overview of the system.</w:t>
-      </w:r>
+        <w:pStyle w:val="ListeParagraf"/>
+        <w:spacing w:after="0" w:line="360" w:lineRule="auto"/>
+        <w:ind w:left="708" w:firstLine="708"/>
+        <w:rPr>
+          <w:rFonts w:cs="Times New Roman"/>
+          <w:szCs w:val="24"/>
+        </w:rPr>
+      </w:pPr>
+      <w:r>
+        <w:rPr>
+          <w:rFonts w:cs="Times New Roman"/>
+          <w:szCs w:val="24"/>
+        </w:rPr>
+        <w:t xml:space="preserve">The system provides a social media platform that users can register to website. After, they can share post. Also, they can comment to post, and they can like to post. They can delete </w:t>
+      </w:r>
+      <w:r>
+        <w:rPr>
+          <w:rFonts w:cs="Times New Roman"/>
+          <w:szCs w:val="24"/>
+        </w:rPr>
+        <w:t xml:space="preserve">their </w:t>
+      </w:r>
+      <w:r>
+        <w:rPr>
+          <w:rFonts w:cs="Times New Roman"/>
+          <w:szCs w:val="24"/>
+        </w:rPr>
+        <w:t>posts or comments. They can update their own profile information. They can search other users. They can interact with other users with chat. Also, admin can delete posts or comments. Also, admin can verify users' profile.</w:t>
+      </w:r>
+    </w:p>
+    <w:p>
+      <w:pPr>
+        <w:pStyle w:val="ListeParagraf"/>
+        <w:spacing w:after="0" w:line="360" w:lineRule="auto"/>
+        <w:ind w:left="708" w:firstLine="708"/>
+        <w:rPr>
+          <w:rFonts w:cs="Times New Roman"/>
+          <w:b/>
+          <w:szCs w:val="24"/>
+        </w:rPr>
+      </w:pPr>
     </w:p>
     <w:p>
       <w:pPr>
@@ -1227,9 +1379,280 @@
       </w:r>
     </w:p>
     <w:p>
-      <w:r>
-        <w:t xml:space="preserve">Describes the high-level functionality of the system. </w:t>
-      </w:r>
+      <w:pPr>
+        <w:pStyle w:val="ListeParagraf"/>
+        <w:numPr>
+          <w:ilvl w:val="0"/>
+          <w:numId w:val="19"/>
+        </w:numPr>
+        <w:spacing w:line="360" w:lineRule="auto"/>
+        <w:rPr>
+          <w:rFonts w:cs="Times New Roman"/>
+          <w:szCs w:val="24"/>
+        </w:rPr>
+      </w:pPr>
+      <w:r>
+        <w:rPr>
+          <w:rFonts w:cs="Times New Roman"/>
+          <w:szCs w:val="24"/>
+        </w:rPr>
+        <w:t>Visitor can just access to registration and login panel. He/she can register to website. During the registration, visitor fills the fields that username, name, surname, e-mail, age, city, password. In this fields, only age and city are optional others must be filled.</w:t>
+      </w:r>
+    </w:p>
+    <w:p>
+      <w:pPr>
+        <w:pStyle w:val="ListeParagraf"/>
+        <w:numPr>
+          <w:ilvl w:val="0"/>
+          <w:numId w:val="19"/>
+        </w:numPr>
+        <w:spacing w:line="360" w:lineRule="auto"/>
+        <w:rPr>
+          <w:rFonts w:cs="Times New Roman"/>
+          <w:szCs w:val="24"/>
+        </w:rPr>
+      </w:pPr>
+      <w:r>
+        <w:rPr>
+          <w:rFonts w:cs="Times New Roman"/>
+          <w:szCs w:val="24"/>
+        </w:rPr>
+        <w:t>User can login to system. He/she can share post about any information of culinary art, recipe, regional foods or something else after the login. Additionally, user can optionally add photo to</w:t>
+      </w:r>
+      <w:r>
+        <w:rPr>
+          <w:rFonts w:cs="Times New Roman"/>
+          <w:szCs w:val="24"/>
+        </w:rPr>
+        <w:t xml:space="preserve"> </w:t>
+      </w:r>
+      <w:r>
+        <w:rPr>
+          <w:rFonts w:cs="Times New Roman"/>
+          <w:szCs w:val="24"/>
+        </w:rPr>
+        <w:t>their</w:t>
+      </w:r>
+      <w:r>
+        <w:rPr>
+          <w:rFonts w:cs="Times New Roman"/>
+          <w:szCs w:val="24"/>
+        </w:rPr>
+        <w:t xml:space="preserve"> own post. Likewise, user can delete</w:t>
+      </w:r>
+      <w:r>
+        <w:rPr>
+          <w:rFonts w:cs="Times New Roman"/>
+          <w:szCs w:val="24"/>
+        </w:rPr>
+        <w:t xml:space="preserve"> </w:t>
+      </w:r>
+      <w:r>
+        <w:rPr>
+          <w:rFonts w:cs="Times New Roman"/>
+          <w:szCs w:val="24"/>
+        </w:rPr>
+        <w:t>their</w:t>
+      </w:r>
+      <w:r>
+        <w:rPr>
+          <w:rFonts w:cs="Times New Roman"/>
+          <w:szCs w:val="24"/>
+        </w:rPr>
+        <w:t xml:space="preserve"> </w:t>
+      </w:r>
+      <w:r>
+        <w:rPr>
+          <w:rFonts w:cs="Times New Roman"/>
+          <w:szCs w:val="24"/>
+        </w:rPr>
+        <w:t>own post if he/she thinks that this is inappropriate or irrelevant. User can like any posts. Also, he/she can comment to any post. User can like other comments. Moreover, user can delete</w:t>
+      </w:r>
+      <w:r>
+        <w:rPr>
+          <w:rFonts w:cs="Times New Roman"/>
+          <w:szCs w:val="24"/>
+        </w:rPr>
+        <w:t xml:space="preserve"> </w:t>
+      </w:r>
+      <w:r>
+        <w:rPr>
+          <w:rFonts w:cs="Times New Roman"/>
+          <w:szCs w:val="24"/>
+        </w:rPr>
+        <w:t>their</w:t>
+      </w:r>
+      <w:r>
+        <w:rPr>
+          <w:rFonts w:cs="Times New Roman"/>
+          <w:szCs w:val="24"/>
+        </w:rPr>
+        <w:t xml:space="preserve"> </w:t>
+      </w:r>
+      <w:r>
+        <w:rPr>
+          <w:rFonts w:cs="Times New Roman"/>
+          <w:szCs w:val="24"/>
+        </w:rPr>
+        <w:t>own comment if he/she thinks that this is inappropriate or irrelevant. Besides all these, user can interact with other users by using Direct Message. User can update</w:t>
+      </w:r>
+      <w:r>
+        <w:rPr>
+          <w:rFonts w:cs="Times New Roman"/>
+          <w:szCs w:val="24"/>
+        </w:rPr>
+        <w:t xml:space="preserve"> </w:t>
+      </w:r>
+      <w:r>
+        <w:rPr>
+          <w:rFonts w:cs="Times New Roman"/>
+          <w:szCs w:val="24"/>
+        </w:rPr>
+        <w:t>their</w:t>
+      </w:r>
+      <w:r>
+        <w:rPr>
+          <w:rFonts w:cs="Times New Roman"/>
+          <w:szCs w:val="24"/>
+        </w:rPr>
+        <w:t xml:space="preserve"> </w:t>
+      </w:r>
+      <w:r>
+        <w:rPr>
+          <w:rFonts w:cs="Times New Roman"/>
+          <w:szCs w:val="24"/>
+        </w:rPr>
+        <w:t xml:space="preserve">own personal information. User can search other users. </w:t>
+      </w:r>
+    </w:p>
+    <w:p>
+      <w:pPr>
+        <w:pStyle w:val="ListeParagraf"/>
+        <w:numPr>
+          <w:ilvl w:val="0"/>
+          <w:numId w:val="19"/>
+        </w:numPr>
+        <w:spacing w:line="360" w:lineRule="auto"/>
+        <w:rPr>
+          <w:rFonts w:cs="Times New Roman"/>
+          <w:szCs w:val="24"/>
+        </w:rPr>
+      </w:pPr>
+      <w:r>
+        <w:rPr>
+          <w:rFonts w:cs="Times New Roman"/>
+          <w:szCs w:val="24"/>
+        </w:rPr>
+        <w:t>Admin can delete users' post if he/she thinks that this is inappropriate or irrelevant. Also, admin can delete users' comment too if he/she thinks that this is inappropriate or irrelevant. In addition to these, admin can verify users' account.</w:t>
+      </w:r>
+    </w:p>
+    <w:p>
+      <w:pPr>
+        <w:pStyle w:val="ListeParagraf"/>
+        <w:spacing w:after="0" w:line="360" w:lineRule="auto"/>
+        <w:ind w:left="705" w:firstLine="0"/>
+        <w:rPr>
+          <w:rFonts w:cs="Times New Roman"/>
+          <w:b/>
+          <w:szCs w:val="24"/>
+        </w:rPr>
+      </w:pPr>
+    </w:p>
+    <w:p>
+      <w:pPr>
+        <w:pStyle w:val="ListeParagraf"/>
+        <w:spacing w:after="0" w:line="360" w:lineRule="auto"/>
+        <w:ind w:left="705" w:firstLine="0"/>
+        <w:rPr>
+          <w:rFonts w:cs="Times New Roman"/>
+          <w:b/>
+          <w:szCs w:val="24"/>
+        </w:rPr>
+      </w:pPr>
+    </w:p>
+    <w:p>
+      <w:pPr>
+        <w:pStyle w:val="ListeParagraf"/>
+        <w:spacing w:after="0" w:line="360" w:lineRule="auto"/>
+        <w:ind w:left="705" w:firstLine="0"/>
+        <w:rPr>
+          <w:rFonts w:cs="Times New Roman"/>
+          <w:b/>
+          <w:szCs w:val="24"/>
+        </w:rPr>
+      </w:pPr>
+    </w:p>
+    <w:p>
+      <w:pPr>
+        <w:pStyle w:val="ListeParagraf"/>
+        <w:spacing w:after="0" w:line="360" w:lineRule="auto"/>
+        <w:ind w:left="705" w:firstLine="0"/>
+        <w:rPr>
+          <w:rFonts w:cs="Times New Roman"/>
+          <w:b/>
+          <w:szCs w:val="24"/>
+        </w:rPr>
+      </w:pPr>
+    </w:p>
+    <w:p>
+      <w:pPr>
+        <w:pStyle w:val="ListeParagraf"/>
+        <w:spacing w:after="0" w:line="360" w:lineRule="auto"/>
+        <w:ind w:left="705" w:firstLine="0"/>
+        <w:rPr>
+          <w:rFonts w:cs="Times New Roman"/>
+          <w:b/>
+          <w:szCs w:val="24"/>
+        </w:rPr>
+      </w:pPr>
+    </w:p>
+    <w:p>
+      <w:pPr>
+        <w:pStyle w:val="ListeParagraf"/>
+        <w:spacing w:after="0" w:line="360" w:lineRule="auto"/>
+        <w:ind w:left="705" w:firstLine="0"/>
+        <w:rPr>
+          <w:rFonts w:cs="Times New Roman"/>
+          <w:b/>
+          <w:szCs w:val="24"/>
+        </w:rPr>
+      </w:pPr>
+    </w:p>
+    <w:p>
+      <w:pPr>
+        <w:pStyle w:val="ListeParagraf"/>
+        <w:spacing w:after="0" w:line="360" w:lineRule="auto"/>
+        <w:ind w:left="705" w:firstLine="0"/>
+        <w:rPr>
+          <w:rFonts w:cs="Times New Roman"/>
+          <w:b/>
+          <w:szCs w:val="24"/>
+        </w:rPr>
+      </w:pPr>
+    </w:p>
+    <w:p>
+      <w:pPr>
+        <w:pStyle w:val="ListeParagraf"/>
+        <w:spacing w:after="0" w:line="360" w:lineRule="auto"/>
+        <w:ind w:left="705" w:firstLine="0"/>
+        <w:rPr>
+          <w:rFonts w:cs="Times New Roman"/>
+          <w:b/>
+          <w:szCs w:val="24"/>
+        </w:rPr>
+      </w:pPr>
+    </w:p>
+    <w:p>
+      <w:pPr>
+        <w:pStyle w:val="ListeParagraf"/>
+        <w:spacing w:after="0" w:line="360" w:lineRule="auto"/>
+        <w:ind w:left="705" w:firstLine="0"/>
+        <w:rPr>
+          <w:rFonts w:cs="Times New Roman"/>
+          <w:b/>
+          <w:szCs w:val="24"/>
+        </w:rPr>
+      </w:pPr>
     </w:p>
     <w:p>
       <w:pPr>
@@ -1251,6 +1674,7 @@
           <w:b/>
           <w:szCs w:val="24"/>
         </w:rPr>
+        <w:lastRenderedPageBreak/>
         <w:t xml:space="preserve">Nonfunctional </w:t>
       </w:r>
       <w:r>
@@ -1268,98 +1692,6 @@
           <w:szCs w:val="24"/>
         </w:rPr>
         <w:t>equirements</w:t>
-      </w:r>
-    </w:p>
-    <w:p>
-      <w:pPr>
-        <w:pStyle w:val="ListeParagraf"/>
-        <w:spacing w:after="0" w:line="360" w:lineRule="auto"/>
-        <w:ind w:left="705" w:firstLine="0"/>
-        <w:rPr>
-          <w:rFonts w:cs="Times New Roman"/>
-          <w:b/>
-          <w:color w:val="FF0000"/>
-          <w:szCs w:val="24"/>
-        </w:rPr>
-      </w:pPr>
-      <w:r>
-        <w:rPr>
-          <w:rFonts w:cs="Times New Roman"/>
-          <w:b/>
-          <w:color w:val="FF0000"/>
-          <w:szCs w:val="24"/>
-          <w:highlight w:val="yellow"/>
-        </w:rPr>
-        <w:lastRenderedPageBreak/>
-        <w:t xml:space="preserve">This part is extremely important. Please refer to SE301 (SOFT3101) </w:t>
-      </w:r>
-      <w:proofErr w:type="gramStart"/>
-      <w:r>
-        <w:rPr>
-          <w:rFonts w:cs="Times New Roman"/>
-          <w:b/>
-          <w:color w:val="FF0000"/>
-          <w:szCs w:val="24"/>
-          <w:highlight w:val="yellow"/>
-        </w:rPr>
-        <w:t>presentation</w:t>
-      </w:r>
-      <w:r>
-        <w:rPr>
-          <w:rFonts w:cs="Times New Roman"/>
-          <w:b/>
-          <w:color w:val="FF0000"/>
-          <w:szCs w:val="24"/>
-          <w:highlight w:val="yellow"/>
-        </w:rPr>
-        <w:t xml:space="preserve"> </w:t>
-      </w:r>
-      <w:r>
-        <w:rPr>
-          <w:rFonts w:cs="Times New Roman"/>
-          <w:b/>
-          <w:color w:val="FF0000"/>
-          <w:szCs w:val="24"/>
-          <w:highlight w:val="yellow"/>
-        </w:rPr>
-        <w:t xml:space="preserve"> to</w:t>
-      </w:r>
-      <w:proofErr w:type="gramEnd"/>
-      <w:r>
-        <w:rPr>
-          <w:rFonts w:cs="Times New Roman"/>
-          <w:b/>
-          <w:color w:val="FF0000"/>
-          <w:szCs w:val="24"/>
-          <w:highlight w:val="yellow"/>
-        </w:rPr>
-        <w:t xml:space="preserve"> clearly understand what to write in this subsection.</w:t>
-      </w:r>
-      <w:r>
-        <w:rPr>
-          <w:rFonts w:cs="Times New Roman"/>
-          <w:b/>
-          <w:color w:val="FF0000"/>
-          <w:szCs w:val="24"/>
-        </w:rPr>
-        <w:t xml:space="preserve"> The presentation is also added to the COMP4902 page. </w:t>
-      </w:r>
-    </w:p>
-    <w:p>
-      <w:r>
-        <w:t>Describes user-level requirements th</w:t>
-      </w:r>
-      <w:r>
-        <w:t>ose</w:t>
-      </w:r>
-      <w:r>
-        <w:t xml:space="preserve"> are not directly related to functionality. This includes usability, reliability, performance, supportability, implementation, </w:t>
-      </w:r>
-      <w:r>
-        <w:t>and interface</w:t>
-      </w:r>
-      <w:r>
-        <w:t>, operational, packaging, and legal requirements.</w:t>
       </w:r>
     </w:p>
     <w:p>
@@ -1389,24 +1721,81 @@
       <w:pPr>
         <w:pStyle w:val="ListeParagraf"/>
         <w:numPr>
-          <w:ilvl w:val="2"/>
-          <w:numId w:val="13"/>
+          <w:ilvl w:val="0"/>
+          <w:numId w:val="20"/>
         </w:numPr>
         <w:spacing w:after="0" w:line="360" w:lineRule="auto"/>
         <w:rPr>
           <w:rFonts w:cs="Times New Roman"/>
-          <w:b/>
-          <w:szCs w:val="24"/>
-        </w:rPr>
-      </w:pPr>
-      <w:r>
-        <w:rPr>
-          <w:rFonts w:cs="Times New Roman"/>
-          <w:b/>
-          <w:szCs w:val="24"/>
-        </w:rPr>
-        <w:t>Reliability</w:t>
-      </w:r>
+          <w:bCs/>
+          <w:szCs w:val="24"/>
+        </w:rPr>
+      </w:pPr>
+      <w:r>
+        <w:rPr>
+          <w:rFonts w:cs="Times New Roman"/>
+          <w:bCs/>
+          <w:szCs w:val="24"/>
+        </w:rPr>
+        <w:t>Anyone with access to the internet can easily understand and use the functions of the website through understandable interface.</w:t>
+      </w:r>
+    </w:p>
+    <w:p>
+      <w:pPr>
+        <w:pStyle w:val="ListeParagraf"/>
+        <w:numPr>
+          <w:ilvl w:val="0"/>
+          <w:numId w:val="20"/>
+        </w:numPr>
+        <w:spacing w:after="0" w:line="360" w:lineRule="auto"/>
+        <w:rPr>
+          <w:rFonts w:cs="Times New Roman"/>
+          <w:bCs/>
+          <w:szCs w:val="24"/>
+        </w:rPr>
+      </w:pPr>
+      <w:r>
+        <w:rPr>
+          <w:rFonts w:cs="Times New Roman"/>
+          <w:bCs/>
+          <w:szCs w:val="24"/>
+        </w:rPr>
+        <w:t>The user interface is essentially a typical social media website interface.</w:t>
+      </w:r>
+    </w:p>
+    <w:p>
+      <w:pPr>
+        <w:pStyle w:val="ListeParagraf"/>
+        <w:numPr>
+          <w:ilvl w:val="0"/>
+          <w:numId w:val="20"/>
+        </w:numPr>
+        <w:spacing w:after="0" w:line="360" w:lineRule="auto"/>
+        <w:rPr>
+          <w:rFonts w:cs="Times New Roman"/>
+          <w:bCs/>
+          <w:szCs w:val="24"/>
+        </w:rPr>
+      </w:pPr>
+      <w:r>
+        <w:rPr>
+          <w:rFonts w:cs="Times New Roman"/>
+          <w:bCs/>
+          <w:szCs w:val="24"/>
+        </w:rPr>
+        <w:t>Frequently Asked Questions (FAQ) is included in the website.</w:t>
+      </w:r>
+    </w:p>
+    <w:p>
+      <w:pPr>
+        <w:spacing w:after="0" w:line="360" w:lineRule="auto"/>
+        <w:ind w:firstLine="0"/>
+        <w:rPr>
+          <w:rFonts w:cs="Times New Roman"/>
+          <w:bCs/>
+          <w:szCs w:val="24"/>
+        </w:rPr>
+      </w:pPr>
     </w:p>
     <w:p>
       <w:pPr>
@@ -1428,8 +1817,194 @@
           <w:b/>
           <w:szCs w:val="24"/>
         </w:rPr>
-        <w:t>Performance</w:t>
-      </w:r>
+        <w:t>Reliability</w:t>
+      </w:r>
+    </w:p>
+    <w:p>
+      <w:pPr>
+        <w:pStyle w:val="ListeParagraf"/>
+        <w:numPr>
+          <w:ilvl w:val="0"/>
+          <w:numId w:val="22"/>
+        </w:numPr>
+        <w:spacing w:after="0" w:line="360" w:lineRule="auto"/>
+        <w:rPr>
+          <w:rFonts w:cs="Times New Roman"/>
+          <w:bCs/>
+          <w:szCs w:val="24"/>
+        </w:rPr>
+      </w:pPr>
+      <w:r>
+        <w:rPr>
+          <w:rFonts w:cs="Times New Roman"/>
+          <w:bCs/>
+          <w:szCs w:val="24"/>
+        </w:rPr>
+        <w:t>User information cannot be shared without sharing permission from user.</w:t>
+      </w:r>
+    </w:p>
+    <w:p>
+      <w:pPr>
+        <w:pStyle w:val="ListeParagraf"/>
+        <w:numPr>
+          <w:ilvl w:val="0"/>
+          <w:numId w:val="22"/>
+        </w:numPr>
+        <w:spacing w:after="0" w:line="360" w:lineRule="auto"/>
+        <w:rPr>
+          <w:rFonts w:cs="Times New Roman"/>
+          <w:bCs/>
+          <w:szCs w:val="24"/>
+        </w:rPr>
+      </w:pPr>
+      <w:r>
+        <w:rPr>
+          <w:rFonts w:cs="Times New Roman"/>
+          <w:bCs/>
+          <w:szCs w:val="24"/>
+        </w:rPr>
+        <w:t>The maintaining is performed without restarting of the system when a failure event is happened.</w:t>
+      </w:r>
+    </w:p>
+    <w:p>
+      <w:pPr>
+        <w:pStyle w:val="ListeParagraf"/>
+        <w:numPr>
+          <w:ilvl w:val="0"/>
+          <w:numId w:val="22"/>
+        </w:numPr>
+        <w:spacing w:after="0" w:line="360" w:lineRule="auto"/>
+        <w:rPr>
+          <w:rFonts w:cs="Times New Roman"/>
+          <w:bCs/>
+          <w:szCs w:val="24"/>
+        </w:rPr>
+      </w:pPr>
+      <w:r>
+        <w:rPr>
+          <w:rFonts w:cs="Times New Roman"/>
+          <w:bCs/>
+          <w:szCs w:val="24"/>
+        </w:rPr>
+        <w:t xml:space="preserve">Data are periodically backing up. Therefore, </w:t>
+      </w:r>
+      <w:proofErr w:type="spellStart"/>
+      <w:proofErr w:type="gramStart"/>
+      <w:r>
+        <w:rPr>
+          <w:rFonts w:cs="Times New Roman"/>
+          <w:bCs/>
+          <w:szCs w:val="24"/>
+        </w:rPr>
+        <w:t>a</w:t>
+      </w:r>
+      <w:proofErr w:type="spellEnd"/>
+      <w:proofErr w:type="gramEnd"/>
+      <w:r>
+        <w:rPr>
+          <w:rFonts w:cs="Times New Roman"/>
+          <w:bCs/>
+          <w:szCs w:val="24"/>
+        </w:rPr>
+        <w:t xml:space="preserve"> important data loose will be not possible.</w:t>
+      </w:r>
+    </w:p>
+    <w:p>
+      <w:pPr>
+        <w:pStyle w:val="ListeParagraf"/>
+        <w:numPr>
+          <w:ilvl w:val="0"/>
+          <w:numId w:val="22"/>
+        </w:numPr>
+        <w:spacing w:after="0" w:line="360" w:lineRule="auto"/>
+        <w:rPr>
+          <w:rFonts w:cs="Times New Roman"/>
+          <w:bCs/>
+          <w:szCs w:val="24"/>
+        </w:rPr>
+      </w:pPr>
+      <w:r>
+        <w:rPr>
+          <w:rFonts w:cs="Times New Roman"/>
+          <w:bCs/>
+          <w:szCs w:val="24"/>
+        </w:rPr>
+        <w:t>User is redirected to an error page which contains possible error reasons when an exception is happened.</w:t>
+      </w:r>
+    </w:p>
+    <w:p>
+      <w:pPr>
+        <w:pStyle w:val="ListeParagraf"/>
+        <w:numPr>
+          <w:ilvl w:val="0"/>
+          <w:numId w:val="22"/>
+        </w:numPr>
+        <w:spacing w:after="0" w:line="360" w:lineRule="auto"/>
+        <w:rPr>
+          <w:rFonts w:cs="Times New Roman"/>
+          <w:bCs/>
+          <w:szCs w:val="24"/>
+        </w:rPr>
+      </w:pPr>
+      <w:r>
+        <w:rPr>
+          <w:rFonts w:cs="Times New Roman"/>
+          <w:bCs/>
+          <w:szCs w:val="24"/>
+        </w:rPr>
+        <w:t>User can change their password through using email if user forgot their password.</w:t>
+      </w:r>
+    </w:p>
+    <w:p>
+      <w:pPr>
+        <w:pStyle w:val="ListeParagraf"/>
+        <w:numPr>
+          <w:ilvl w:val="0"/>
+          <w:numId w:val="22"/>
+        </w:numPr>
+        <w:spacing w:after="0" w:line="360" w:lineRule="auto"/>
+        <w:rPr>
+          <w:rFonts w:cs="Times New Roman"/>
+          <w:bCs/>
+          <w:szCs w:val="24"/>
+        </w:rPr>
+      </w:pPr>
+      <w:r>
+        <w:rPr>
+          <w:rFonts w:cs="Times New Roman"/>
+          <w:bCs/>
+          <w:szCs w:val="24"/>
+        </w:rPr>
+        <w:t xml:space="preserve">All passwords </w:t>
+      </w:r>
+      <w:r>
+        <w:rPr>
+          <w:rFonts w:cs="Times New Roman"/>
+          <w:bCs/>
+          <w:szCs w:val="24"/>
+        </w:rPr>
+        <w:t>are</w:t>
+      </w:r>
+      <w:r>
+        <w:rPr>
+          <w:rFonts w:cs="Times New Roman"/>
+          <w:bCs/>
+          <w:szCs w:val="24"/>
+        </w:rPr>
+        <w:t xml:space="preserve"> encrypted when user fills and sends the registration form.</w:t>
+      </w:r>
+    </w:p>
+    <w:p>
+      <w:pPr>
+        <w:pStyle w:val="ListeParagraf"/>
+        <w:spacing w:after="0" w:line="360" w:lineRule="auto"/>
+        <w:ind w:left="1440" w:firstLine="0"/>
+        <w:rPr>
+          <w:rFonts w:cs="Times New Roman"/>
+          <w:bCs/>
+          <w:szCs w:val="24"/>
+        </w:rPr>
+      </w:pPr>
     </w:p>
     <w:p>
       <w:pPr>
@@ -1451,8 +2026,144 @@
           <w:b/>
           <w:szCs w:val="24"/>
         </w:rPr>
-        <w:t>Supportability</w:t>
-      </w:r>
+        <w:t>Performance</w:t>
+      </w:r>
+    </w:p>
+    <w:p>
+      <w:pPr>
+        <w:pStyle w:val="ListeParagraf"/>
+        <w:numPr>
+          <w:ilvl w:val="0"/>
+          <w:numId w:val="23"/>
+        </w:numPr>
+        <w:spacing w:after="0" w:line="360" w:lineRule="auto"/>
+        <w:rPr>
+          <w:rFonts w:cs="Times New Roman"/>
+          <w:bCs/>
+          <w:szCs w:val="24"/>
+        </w:rPr>
+      </w:pPr>
+      <w:r>
+        <w:rPr>
+          <w:rFonts w:cs="Times New Roman"/>
+          <w:bCs/>
+          <w:szCs w:val="24"/>
+        </w:rPr>
+        <w:t xml:space="preserve">The website pages changes responsively for each </w:t>
+      </w:r>
+      <w:r>
+        <w:rPr>
+          <w:rFonts w:cs="Times New Roman"/>
+          <w:bCs/>
+          <w:szCs w:val="24"/>
+        </w:rPr>
+        <w:t>device</w:t>
+      </w:r>
+      <w:r>
+        <w:rPr>
+          <w:rFonts w:cs="Times New Roman"/>
+          <w:bCs/>
+          <w:szCs w:val="24"/>
+        </w:rPr>
+        <w:t xml:space="preserve"> such as smartphone, tablet or computer.</w:t>
+      </w:r>
+    </w:p>
+    <w:p>
+      <w:pPr>
+        <w:pStyle w:val="ListeParagraf"/>
+        <w:numPr>
+          <w:ilvl w:val="0"/>
+          <w:numId w:val="23"/>
+        </w:numPr>
+        <w:spacing w:after="0" w:line="360" w:lineRule="auto"/>
+        <w:rPr>
+          <w:rFonts w:cs="Times New Roman"/>
+          <w:bCs/>
+          <w:szCs w:val="24"/>
+        </w:rPr>
+      </w:pPr>
+      <w:r>
+        <w:rPr>
+          <w:rFonts w:cs="Times New Roman"/>
+          <w:bCs/>
+          <w:szCs w:val="24"/>
+        </w:rPr>
+        <w:t>The transmission of the message to another user should be in an acceptable time since messaging between users is an action that needs to be performed quickly.</w:t>
+      </w:r>
+    </w:p>
+    <w:p>
+      <w:pPr>
+        <w:pStyle w:val="ListeParagraf"/>
+        <w:numPr>
+          <w:ilvl w:val="0"/>
+          <w:numId w:val="23"/>
+        </w:numPr>
+        <w:spacing w:after="0" w:line="360" w:lineRule="auto"/>
+        <w:rPr>
+          <w:rFonts w:cs="Times New Roman"/>
+          <w:bCs/>
+          <w:szCs w:val="24"/>
+        </w:rPr>
+      </w:pPr>
+      <w:r>
+        <w:rPr>
+          <w:rFonts w:cs="Times New Roman"/>
+          <w:bCs/>
+          <w:szCs w:val="24"/>
+        </w:rPr>
+        <w:t xml:space="preserve">There can be no restrictions on the online </w:t>
+      </w:r>
+      <w:r>
+        <w:rPr>
+          <w:rFonts w:cs="Times New Roman"/>
+          <w:bCs/>
+          <w:szCs w:val="24"/>
+        </w:rPr>
+        <w:t>users’</w:t>
+      </w:r>
+      <w:r>
+        <w:rPr>
+          <w:rFonts w:cs="Times New Roman"/>
+          <w:bCs/>
+          <w:szCs w:val="24"/>
+        </w:rPr>
+        <w:t xml:space="preserve"> number since our project is a social media platform.</w:t>
+      </w:r>
+    </w:p>
+    <w:p>
+      <w:pPr>
+        <w:pStyle w:val="ListeParagraf"/>
+        <w:numPr>
+          <w:ilvl w:val="0"/>
+          <w:numId w:val="23"/>
+        </w:numPr>
+        <w:spacing w:after="0" w:line="360" w:lineRule="auto"/>
+        <w:rPr>
+          <w:rFonts w:cs="Times New Roman"/>
+          <w:bCs/>
+          <w:szCs w:val="24"/>
+        </w:rPr>
+      </w:pPr>
+      <w:r>
+        <w:rPr>
+          <w:rFonts w:cs="Times New Roman"/>
+          <w:bCs/>
+          <w:szCs w:val="24"/>
+        </w:rPr>
+        <w:t>2 seconds for registration and login and 5 seconds for searching are acceptable worst latency time.</w:t>
+      </w:r>
+    </w:p>
+    <w:p>
+      <w:pPr>
+        <w:pStyle w:val="ListeParagraf"/>
+        <w:spacing w:after="0" w:line="360" w:lineRule="auto"/>
+        <w:ind w:left="1440" w:firstLine="0"/>
+        <w:rPr>
+          <w:rFonts w:cs="Times New Roman"/>
+          <w:bCs/>
+          <w:szCs w:val="24"/>
+        </w:rPr>
+      </w:pPr>
     </w:p>
     <w:p>
       <w:pPr>
@@ -1474,8 +2185,140 @@
           <w:b/>
           <w:szCs w:val="24"/>
         </w:rPr>
-        <w:t>Implementation</w:t>
-      </w:r>
+        <w:t>Supportability</w:t>
+      </w:r>
+    </w:p>
+    <w:p>
+      <w:pPr>
+        <w:pStyle w:val="ListeParagraf"/>
+        <w:numPr>
+          <w:ilvl w:val="0"/>
+          <w:numId w:val="24"/>
+        </w:numPr>
+        <w:spacing w:after="0" w:line="360" w:lineRule="auto"/>
+        <w:rPr>
+          <w:rFonts w:cs="Times New Roman"/>
+          <w:bCs/>
+          <w:szCs w:val="24"/>
+        </w:rPr>
+      </w:pPr>
+      <w:r>
+        <w:rPr>
+          <w:rFonts w:cs="Times New Roman"/>
+          <w:bCs/>
+          <w:szCs w:val="24"/>
+        </w:rPr>
+        <w:t>.</w:t>
+      </w:r>
+      <w:proofErr w:type="spellStart"/>
+      <w:r>
+        <w:rPr>
+          <w:rFonts w:cs="Times New Roman"/>
+          <w:bCs/>
+          <w:szCs w:val="24"/>
+        </w:rPr>
+        <w:t>png</w:t>
+      </w:r>
+      <w:proofErr w:type="spellEnd"/>
+      <w:r>
+        <w:rPr>
+          <w:rFonts w:cs="Times New Roman"/>
+          <w:bCs/>
+          <w:szCs w:val="24"/>
+        </w:rPr>
+        <w:t>,</w:t>
+      </w:r>
+      <w:r>
+        <w:rPr>
+          <w:rFonts w:cs="Times New Roman"/>
+          <w:bCs/>
+          <w:szCs w:val="24"/>
+        </w:rPr>
+        <w:t xml:space="preserve"> .jpg </w:t>
+      </w:r>
+      <w:r>
+        <w:rPr>
+          <w:rFonts w:cs="Times New Roman"/>
+          <w:bCs/>
+          <w:szCs w:val="24"/>
+        </w:rPr>
+        <w:t xml:space="preserve">and .jpeg </w:t>
+      </w:r>
+      <w:r>
+        <w:rPr>
+          <w:rFonts w:cs="Times New Roman"/>
+          <w:bCs/>
+          <w:szCs w:val="24"/>
+        </w:rPr>
+        <w:t>extensions are supported for profile picture and picture with post.</w:t>
+      </w:r>
+    </w:p>
+    <w:p>
+      <w:pPr>
+        <w:pStyle w:val="ListeParagraf"/>
+        <w:numPr>
+          <w:ilvl w:val="0"/>
+          <w:numId w:val="24"/>
+        </w:numPr>
+        <w:spacing w:after="0" w:line="360" w:lineRule="auto"/>
+        <w:rPr>
+          <w:rFonts w:cs="Times New Roman"/>
+          <w:bCs/>
+          <w:szCs w:val="24"/>
+        </w:rPr>
+      </w:pPr>
+      <w:r>
+        <w:rPr>
+          <w:rFonts w:cs="Times New Roman"/>
+          <w:bCs/>
+          <w:szCs w:val="24"/>
+        </w:rPr>
+        <w:lastRenderedPageBreak/>
+        <w:t>Developers maintain the system with monthly period for encountered exceptions.</w:t>
+      </w:r>
+    </w:p>
+    <w:p>
+      <w:pPr>
+        <w:pStyle w:val="ListeParagraf"/>
+        <w:numPr>
+          <w:ilvl w:val="0"/>
+          <w:numId w:val="24"/>
+        </w:numPr>
+        <w:spacing w:after="0" w:line="360" w:lineRule="auto"/>
+        <w:rPr>
+          <w:rFonts w:cs="Times New Roman"/>
+          <w:bCs/>
+          <w:szCs w:val="24"/>
+        </w:rPr>
+      </w:pPr>
+      <w:r>
+        <w:rPr>
+          <w:rFonts w:cs="Times New Roman"/>
+          <w:bCs/>
+          <w:szCs w:val="24"/>
+        </w:rPr>
+        <w:t xml:space="preserve">The system is </w:t>
+      </w:r>
+      <w:r>
+        <w:rPr>
+          <w:rFonts w:cs="Times New Roman"/>
+          <w:bCs/>
+          <w:szCs w:val="24"/>
+        </w:rPr>
+        <w:t>a website. The system doesn’t have any android or IOS application.</w:t>
+      </w:r>
+    </w:p>
+    <w:p>
+      <w:pPr>
+        <w:pStyle w:val="ListeParagraf"/>
+        <w:spacing w:after="0" w:line="360" w:lineRule="auto"/>
+        <w:ind w:left="1440" w:firstLine="0"/>
+        <w:rPr>
+          <w:rFonts w:cs="Times New Roman"/>
+          <w:bCs/>
+          <w:szCs w:val="24"/>
+        </w:rPr>
+      </w:pPr>
     </w:p>
     <w:p>
       <w:pPr>
@@ -1497,8 +2340,66 @@
           <w:b/>
           <w:szCs w:val="24"/>
         </w:rPr>
-        <w:t>Interface</w:t>
-      </w:r>
+        <w:t>Implementation</w:t>
+      </w:r>
+    </w:p>
+    <w:p>
+      <w:pPr>
+        <w:pStyle w:val="ListeParagraf"/>
+        <w:numPr>
+          <w:ilvl w:val="0"/>
+          <w:numId w:val="25"/>
+        </w:numPr>
+        <w:spacing w:after="0" w:line="360" w:lineRule="auto"/>
+        <w:rPr>
+          <w:rFonts w:cs="Times New Roman"/>
+          <w:bCs/>
+          <w:szCs w:val="24"/>
+        </w:rPr>
+      </w:pPr>
+      <w:r>
+        <w:rPr>
+          <w:rFonts w:cs="Times New Roman"/>
+          <w:bCs/>
+          <w:szCs w:val="24"/>
+        </w:rPr>
+        <w:t>Our project can be used in only device which has internet access.</w:t>
+      </w:r>
+    </w:p>
+    <w:p>
+      <w:pPr>
+        <w:pStyle w:val="ListeParagraf"/>
+        <w:numPr>
+          <w:ilvl w:val="0"/>
+          <w:numId w:val="25"/>
+        </w:numPr>
+        <w:spacing w:after="0" w:line="360" w:lineRule="auto"/>
+        <w:rPr>
+          <w:rFonts w:cs="Times New Roman"/>
+          <w:bCs/>
+          <w:szCs w:val="24"/>
+        </w:rPr>
+      </w:pPr>
+      <w:r>
+        <w:rPr>
+          <w:rFonts w:cs="Times New Roman"/>
+          <w:bCs/>
+          <w:szCs w:val="24"/>
+        </w:rPr>
+        <w:t>The source code of the project is written in JavaScript by using NodeJS Framework.</w:t>
+      </w:r>
+    </w:p>
+    <w:p>
+      <w:pPr>
+        <w:pStyle w:val="ListeParagraf"/>
+        <w:spacing w:after="0" w:line="360" w:lineRule="auto"/>
+        <w:ind w:left="1440" w:firstLine="0"/>
+        <w:rPr>
+          <w:rFonts w:cs="Times New Roman"/>
+          <w:bCs/>
+          <w:szCs w:val="24"/>
+        </w:rPr>
+      </w:pPr>
     </w:p>
     <w:p>
       <w:pPr>
@@ -1520,8 +2421,66 @@
           <w:b/>
           <w:szCs w:val="24"/>
         </w:rPr>
-        <w:t>Packaging</w:t>
-      </w:r>
+        <w:t>Interface</w:t>
+      </w:r>
+    </w:p>
+    <w:p>
+      <w:pPr>
+        <w:pStyle w:val="ListeParagraf"/>
+        <w:numPr>
+          <w:ilvl w:val="0"/>
+          <w:numId w:val="25"/>
+        </w:numPr>
+        <w:spacing w:after="0" w:line="360" w:lineRule="auto"/>
+        <w:rPr>
+          <w:rFonts w:cs="Times New Roman"/>
+          <w:bCs/>
+          <w:szCs w:val="24"/>
+        </w:rPr>
+      </w:pPr>
+      <w:r>
+        <w:rPr>
+          <w:rFonts w:cs="Times New Roman"/>
+          <w:bCs/>
+          <w:szCs w:val="24"/>
+        </w:rPr>
+        <w:t>Any other existing systems don’t interact with our project.</w:t>
+      </w:r>
+    </w:p>
+    <w:p>
+      <w:pPr>
+        <w:pStyle w:val="ListeParagraf"/>
+        <w:numPr>
+          <w:ilvl w:val="0"/>
+          <w:numId w:val="25"/>
+        </w:numPr>
+        <w:spacing w:after="0" w:line="360" w:lineRule="auto"/>
+        <w:rPr>
+          <w:rFonts w:cs="Times New Roman"/>
+          <w:bCs/>
+          <w:szCs w:val="24"/>
+        </w:rPr>
+      </w:pPr>
+      <w:r>
+        <w:rPr>
+          <w:rFonts w:cs="Times New Roman"/>
+          <w:bCs/>
+          <w:szCs w:val="24"/>
+        </w:rPr>
+        <w:t>Data importing is happened with registration and user action inside the website.</w:t>
+      </w:r>
+    </w:p>
+    <w:p>
+      <w:pPr>
+        <w:pStyle w:val="ListeParagraf"/>
+        <w:spacing w:after="0" w:line="360" w:lineRule="auto"/>
+        <w:ind w:left="1440" w:firstLine="0"/>
+        <w:rPr>
+          <w:rFonts w:cs="Times New Roman"/>
+          <w:bCs/>
+          <w:szCs w:val="24"/>
+        </w:rPr>
+      </w:pPr>
     </w:p>
     <w:p>
       <w:pPr>
@@ -1543,7 +2502,168 @@
           <w:b/>
           <w:szCs w:val="24"/>
         </w:rPr>
+        <w:t>Packaging</w:t>
+      </w:r>
+    </w:p>
+    <w:p>
+      <w:pPr>
+        <w:pStyle w:val="ListeParagraf"/>
+        <w:numPr>
+          <w:ilvl w:val="0"/>
+          <w:numId w:val="26"/>
+        </w:numPr>
+        <w:spacing w:after="0" w:line="360" w:lineRule="auto"/>
+        <w:rPr>
+          <w:rFonts w:cs="Times New Roman"/>
+          <w:bCs/>
+          <w:szCs w:val="24"/>
+        </w:rPr>
+      </w:pPr>
+      <w:r>
+        <w:rPr>
+          <w:rFonts w:cs="Times New Roman"/>
+          <w:bCs/>
+          <w:szCs w:val="24"/>
+        </w:rPr>
+        <w:t>Developers of the website install the system.</w:t>
+      </w:r>
+    </w:p>
+    <w:p>
+      <w:pPr>
+        <w:pStyle w:val="ListeParagraf"/>
+        <w:numPr>
+          <w:ilvl w:val="0"/>
+          <w:numId w:val="26"/>
+        </w:numPr>
+        <w:spacing w:after="0" w:line="360" w:lineRule="auto"/>
+        <w:rPr>
+          <w:rFonts w:cs="Times New Roman"/>
+          <w:bCs/>
+          <w:szCs w:val="24"/>
+        </w:rPr>
+      </w:pPr>
+      <w:r>
+        <w:rPr>
+          <w:rFonts w:cs="Times New Roman"/>
+          <w:bCs/>
+          <w:szCs w:val="24"/>
+        </w:rPr>
+        <w:t xml:space="preserve">Node package managers in NodeJS designates number of </w:t>
+      </w:r>
+      <w:r>
+        <w:rPr>
+          <w:rFonts w:cs="Times New Roman"/>
+          <w:bCs/>
+          <w:szCs w:val="24"/>
+        </w:rPr>
+        <w:t>installations</w:t>
+      </w:r>
+      <w:r>
+        <w:rPr>
+          <w:rFonts w:cs="Times New Roman"/>
+          <w:bCs/>
+          <w:szCs w:val="24"/>
+        </w:rPr>
+        <w:t>.</w:t>
+      </w:r>
+    </w:p>
+    <w:p>
+      <w:pPr>
+        <w:pStyle w:val="ListeParagraf"/>
+        <w:spacing w:after="0" w:line="360" w:lineRule="auto"/>
+        <w:ind w:left="1440" w:firstLine="0"/>
+        <w:rPr>
+          <w:rFonts w:cs="Times New Roman"/>
+          <w:bCs/>
+          <w:szCs w:val="24"/>
+        </w:rPr>
+      </w:pPr>
+    </w:p>
+    <w:p>
+      <w:pPr>
+        <w:pStyle w:val="ListeParagraf"/>
+        <w:numPr>
+          <w:ilvl w:val="2"/>
+          <w:numId w:val="13"/>
+        </w:numPr>
+        <w:spacing w:after="0" w:line="360" w:lineRule="auto"/>
+        <w:rPr>
+          <w:rFonts w:cs="Times New Roman"/>
+          <w:b/>
+          <w:szCs w:val="24"/>
+        </w:rPr>
+      </w:pPr>
+      <w:r>
+        <w:rPr>
+          <w:rFonts w:cs="Times New Roman"/>
+          <w:b/>
+          <w:szCs w:val="24"/>
+        </w:rPr>
         <w:t>Legal</w:t>
+      </w:r>
+    </w:p>
+    <w:p>
+      <w:pPr>
+        <w:pStyle w:val="ListeParagraf"/>
+        <w:numPr>
+          <w:ilvl w:val="0"/>
+          <w:numId w:val="27"/>
+        </w:numPr>
+        <w:spacing w:after="0" w:line="360" w:lineRule="auto"/>
+        <w:rPr>
+          <w:rFonts w:cs="Times New Roman"/>
+          <w:bCs/>
+          <w:szCs w:val="24"/>
+        </w:rPr>
+      </w:pPr>
+      <w:r>
+        <w:rPr>
+          <w:rFonts w:cs="Times New Roman"/>
+          <w:bCs/>
+          <w:szCs w:val="24"/>
+        </w:rPr>
+        <w:t xml:space="preserve">Our project will be </w:t>
+      </w:r>
+      <w:r>
+        <w:rPr>
+          <w:rFonts w:cs="Times New Roman"/>
+          <w:bCs/>
+          <w:szCs w:val="24"/>
+        </w:rPr>
+        <w:t>licensed</w:t>
+      </w:r>
+      <w:r>
+        <w:rPr>
+          <w:rFonts w:cs="Times New Roman"/>
+          <w:bCs/>
+          <w:szCs w:val="24"/>
+        </w:rPr>
+        <w:t xml:space="preserve"> with public domain.</w:t>
+      </w:r>
+      <w:bookmarkStart w:id="0" w:name="_GoBack"/>
+      <w:bookmarkEnd w:id="0"/>
+    </w:p>
+    <w:p>
+      <w:pPr>
+        <w:pStyle w:val="ListeParagraf"/>
+        <w:numPr>
+          <w:ilvl w:val="0"/>
+          <w:numId w:val="27"/>
+        </w:numPr>
+        <w:spacing w:after="0" w:line="360" w:lineRule="auto"/>
+        <w:rPr>
+          <w:rFonts w:cs="Times New Roman"/>
+          <w:bCs/>
+          <w:szCs w:val="24"/>
+        </w:rPr>
+      </w:pPr>
+      <w:r>
+        <w:rPr>
+          <w:rFonts w:cs="Times New Roman"/>
+          <w:bCs/>
+          <w:szCs w:val="24"/>
+        </w:rPr>
+        <w:t>Website HTML template is purchased.</w:t>
       </w:r>
     </w:p>
     <w:p>
@@ -1740,6 +2860,7 @@
         </w:rPr>
       </w:pPr>
       <w:r>
+        <w:lastRenderedPageBreak/>
         <w:t>The analysis object model, depicted with UML class diagrams, includes classes, attributes, and operations. The analysis object model is a visual dictionary of the main concepts visible to the user.</w:t>
       </w:r>
     </w:p>
@@ -1780,7 +2901,6 @@
         </w:rPr>
       </w:pPr>
       <w:r>
-        <w:lastRenderedPageBreak/>
         <w:t xml:space="preserve">When working with either the analysis object model or the dynamic model, it is essential to remember that these models </w:t>
       </w:r>
       <w:r>
@@ -2699,6 +3819,345 @@
     </w:lvl>
   </w:abstractNum>
   <w:abstractNum w:abstractNumId="4" w15:restartNumberingAfterBreak="0">
+    <w:nsid w:val="1F1800D5"/>
+    <w:multiLevelType w:val="hybridMultilevel"/>
+    <w:tmpl w:val="43963512"/>
+    <w:lvl w:ilvl="0" w:tplc="041F0001">
+      <w:start w:val="1"/>
+      <w:numFmt w:val="bullet"/>
+      <w:lvlText w:val=""/>
+      <w:lvlJc w:val="left"/>
+      <w:pPr>
+        <w:ind w:left="1440" w:hanging="360"/>
+      </w:pPr>
+      <w:rPr>
+        <w:rFonts w:ascii="Symbol" w:hAnsi="Symbol" w:hint="default"/>
+      </w:rPr>
+    </w:lvl>
+    <w:lvl w:ilvl="1" w:tplc="041F0003" w:tentative="1">
+      <w:start w:val="1"/>
+      <w:numFmt w:val="bullet"/>
+      <w:lvlText w:val="o"/>
+      <w:lvlJc w:val="left"/>
+      <w:pPr>
+        <w:ind w:left="2160" w:hanging="360"/>
+      </w:pPr>
+      <w:rPr>
+        <w:rFonts w:ascii="Courier New" w:hAnsi="Courier New" w:cs="Courier New" w:hint="default"/>
+      </w:rPr>
+    </w:lvl>
+    <w:lvl w:ilvl="2" w:tplc="041F0005" w:tentative="1">
+      <w:start w:val="1"/>
+      <w:numFmt w:val="bullet"/>
+      <w:lvlText w:val=""/>
+      <w:lvlJc w:val="left"/>
+      <w:pPr>
+        <w:ind w:left="2880" w:hanging="360"/>
+      </w:pPr>
+      <w:rPr>
+        <w:rFonts w:ascii="Wingdings" w:hAnsi="Wingdings" w:hint="default"/>
+      </w:rPr>
+    </w:lvl>
+    <w:lvl w:ilvl="3" w:tplc="041F0001" w:tentative="1">
+      <w:start w:val="1"/>
+      <w:numFmt w:val="bullet"/>
+      <w:lvlText w:val=""/>
+      <w:lvlJc w:val="left"/>
+      <w:pPr>
+        <w:ind w:left="3600" w:hanging="360"/>
+      </w:pPr>
+      <w:rPr>
+        <w:rFonts w:ascii="Symbol" w:hAnsi="Symbol" w:hint="default"/>
+      </w:rPr>
+    </w:lvl>
+    <w:lvl w:ilvl="4" w:tplc="041F0003" w:tentative="1">
+      <w:start w:val="1"/>
+      <w:numFmt w:val="bullet"/>
+      <w:lvlText w:val="o"/>
+      <w:lvlJc w:val="left"/>
+      <w:pPr>
+        <w:ind w:left="4320" w:hanging="360"/>
+      </w:pPr>
+      <w:rPr>
+        <w:rFonts w:ascii="Courier New" w:hAnsi="Courier New" w:cs="Courier New" w:hint="default"/>
+      </w:rPr>
+    </w:lvl>
+    <w:lvl w:ilvl="5" w:tplc="041F0005" w:tentative="1">
+      <w:start w:val="1"/>
+      <w:numFmt w:val="bullet"/>
+      <w:lvlText w:val=""/>
+      <w:lvlJc w:val="left"/>
+      <w:pPr>
+        <w:ind w:left="5040" w:hanging="360"/>
+      </w:pPr>
+      <w:rPr>
+        <w:rFonts w:ascii="Wingdings" w:hAnsi="Wingdings" w:hint="default"/>
+      </w:rPr>
+    </w:lvl>
+    <w:lvl w:ilvl="6" w:tplc="041F0001" w:tentative="1">
+      <w:start w:val="1"/>
+      <w:numFmt w:val="bullet"/>
+      <w:lvlText w:val=""/>
+      <w:lvlJc w:val="left"/>
+      <w:pPr>
+        <w:ind w:left="5760" w:hanging="360"/>
+      </w:pPr>
+      <w:rPr>
+        <w:rFonts w:ascii="Symbol" w:hAnsi="Symbol" w:hint="default"/>
+      </w:rPr>
+    </w:lvl>
+    <w:lvl w:ilvl="7" w:tplc="041F0003" w:tentative="1">
+      <w:start w:val="1"/>
+      <w:numFmt w:val="bullet"/>
+      <w:lvlText w:val="o"/>
+      <w:lvlJc w:val="left"/>
+      <w:pPr>
+        <w:ind w:left="6480" w:hanging="360"/>
+      </w:pPr>
+      <w:rPr>
+        <w:rFonts w:ascii="Courier New" w:hAnsi="Courier New" w:cs="Courier New" w:hint="default"/>
+      </w:rPr>
+    </w:lvl>
+    <w:lvl w:ilvl="8" w:tplc="041F0005" w:tentative="1">
+      <w:start w:val="1"/>
+      <w:numFmt w:val="bullet"/>
+      <w:lvlText w:val=""/>
+      <w:lvlJc w:val="left"/>
+      <w:pPr>
+        <w:ind w:left="7200" w:hanging="360"/>
+      </w:pPr>
+      <w:rPr>
+        <w:rFonts w:ascii="Wingdings" w:hAnsi="Wingdings" w:hint="default"/>
+      </w:rPr>
+    </w:lvl>
+  </w:abstractNum>
+  <w:abstractNum w:abstractNumId="5" w15:restartNumberingAfterBreak="0">
+    <w:nsid w:val="20440D24"/>
+    <w:multiLevelType w:val="hybridMultilevel"/>
+    <w:tmpl w:val="BE3C78F0"/>
+    <w:lvl w:ilvl="0" w:tplc="041F0001">
+      <w:start w:val="1"/>
+      <w:numFmt w:val="bullet"/>
+      <w:lvlText w:val=""/>
+      <w:lvlJc w:val="left"/>
+      <w:pPr>
+        <w:ind w:left="1440" w:hanging="360"/>
+      </w:pPr>
+      <w:rPr>
+        <w:rFonts w:ascii="Symbol" w:hAnsi="Symbol" w:hint="default"/>
+      </w:rPr>
+    </w:lvl>
+    <w:lvl w:ilvl="1" w:tplc="041F0003" w:tentative="1">
+      <w:start w:val="1"/>
+      <w:numFmt w:val="bullet"/>
+      <w:lvlText w:val="o"/>
+      <w:lvlJc w:val="left"/>
+      <w:pPr>
+        <w:ind w:left="2160" w:hanging="360"/>
+      </w:pPr>
+      <w:rPr>
+        <w:rFonts w:ascii="Courier New" w:hAnsi="Courier New" w:cs="Courier New" w:hint="default"/>
+      </w:rPr>
+    </w:lvl>
+    <w:lvl w:ilvl="2" w:tplc="041F0005" w:tentative="1">
+      <w:start w:val="1"/>
+      <w:numFmt w:val="bullet"/>
+      <w:lvlText w:val=""/>
+      <w:lvlJc w:val="left"/>
+      <w:pPr>
+        <w:ind w:left="2880" w:hanging="360"/>
+      </w:pPr>
+      <w:rPr>
+        <w:rFonts w:ascii="Wingdings" w:hAnsi="Wingdings" w:hint="default"/>
+      </w:rPr>
+    </w:lvl>
+    <w:lvl w:ilvl="3" w:tplc="041F0001" w:tentative="1">
+      <w:start w:val="1"/>
+      <w:numFmt w:val="bullet"/>
+      <w:lvlText w:val=""/>
+      <w:lvlJc w:val="left"/>
+      <w:pPr>
+        <w:ind w:left="3600" w:hanging="360"/>
+      </w:pPr>
+      <w:rPr>
+        <w:rFonts w:ascii="Symbol" w:hAnsi="Symbol" w:hint="default"/>
+      </w:rPr>
+    </w:lvl>
+    <w:lvl w:ilvl="4" w:tplc="041F0003" w:tentative="1">
+      <w:start w:val="1"/>
+      <w:numFmt w:val="bullet"/>
+      <w:lvlText w:val="o"/>
+      <w:lvlJc w:val="left"/>
+      <w:pPr>
+        <w:ind w:left="4320" w:hanging="360"/>
+      </w:pPr>
+      <w:rPr>
+        <w:rFonts w:ascii="Courier New" w:hAnsi="Courier New" w:cs="Courier New" w:hint="default"/>
+      </w:rPr>
+    </w:lvl>
+    <w:lvl w:ilvl="5" w:tplc="041F0005" w:tentative="1">
+      <w:start w:val="1"/>
+      <w:numFmt w:val="bullet"/>
+      <w:lvlText w:val=""/>
+      <w:lvlJc w:val="left"/>
+      <w:pPr>
+        <w:ind w:left="5040" w:hanging="360"/>
+      </w:pPr>
+      <w:rPr>
+        <w:rFonts w:ascii="Wingdings" w:hAnsi="Wingdings" w:hint="default"/>
+      </w:rPr>
+    </w:lvl>
+    <w:lvl w:ilvl="6" w:tplc="041F0001" w:tentative="1">
+      <w:start w:val="1"/>
+      <w:numFmt w:val="bullet"/>
+      <w:lvlText w:val=""/>
+      <w:lvlJc w:val="left"/>
+      <w:pPr>
+        <w:ind w:left="5760" w:hanging="360"/>
+      </w:pPr>
+      <w:rPr>
+        <w:rFonts w:ascii="Symbol" w:hAnsi="Symbol" w:hint="default"/>
+      </w:rPr>
+    </w:lvl>
+    <w:lvl w:ilvl="7" w:tplc="041F0003" w:tentative="1">
+      <w:start w:val="1"/>
+      <w:numFmt w:val="bullet"/>
+      <w:lvlText w:val="o"/>
+      <w:lvlJc w:val="left"/>
+      <w:pPr>
+        <w:ind w:left="6480" w:hanging="360"/>
+      </w:pPr>
+      <w:rPr>
+        <w:rFonts w:ascii="Courier New" w:hAnsi="Courier New" w:cs="Courier New" w:hint="default"/>
+      </w:rPr>
+    </w:lvl>
+    <w:lvl w:ilvl="8" w:tplc="041F0005" w:tentative="1">
+      <w:start w:val="1"/>
+      <w:numFmt w:val="bullet"/>
+      <w:lvlText w:val=""/>
+      <w:lvlJc w:val="left"/>
+      <w:pPr>
+        <w:ind w:left="7200" w:hanging="360"/>
+      </w:pPr>
+      <w:rPr>
+        <w:rFonts w:ascii="Wingdings" w:hAnsi="Wingdings" w:hint="default"/>
+      </w:rPr>
+    </w:lvl>
+  </w:abstractNum>
+  <w:abstractNum w:abstractNumId="6" w15:restartNumberingAfterBreak="0">
+    <w:nsid w:val="38A70AC8"/>
+    <w:multiLevelType w:val="hybridMultilevel"/>
+    <w:tmpl w:val="B2A0260C"/>
+    <w:lvl w:ilvl="0" w:tplc="041F0001">
+      <w:start w:val="1"/>
+      <w:numFmt w:val="bullet"/>
+      <w:lvlText w:val=""/>
+      <w:lvlJc w:val="left"/>
+      <w:pPr>
+        <w:ind w:left="1440" w:hanging="360"/>
+      </w:pPr>
+      <w:rPr>
+        <w:rFonts w:ascii="Symbol" w:hAnsi="Symbol" w:hint="default"/>
+      </w:rPr>
+    </w:lvl>
+    <w:lvl w:ilvl="1" w:tplc="041F0003" w:tentative="1">
+      <w:start w:val="1"/>
+      <w:numFmt w:val="bullet"/>
+      <w:lvlText w:val="o"/>
+      <w:lvlJc w:val="left"/>
+      <w:pPr>
+        <w:ind w:left="2160" w:hanging="360"/>
+      </w:pPr>
+      <w:rPr>
+        <w:rFonts w:ascii="Courier New" w:hAnsi="Courier New" w:cs="Courier New" w:hint="default"/>
+      </w:rPr>
+    </w:lvl>
+    <w:lvl w:ilvl="2" w:tplc="041F0005" w:tentative="1">
+      <w:start w:val="1"/>
+      <w:numFmt w:val="bullet"/>
+      <w:lvlText w:val=""/>
+      <w:lvlJc w:val="left"/>
+      <w:pPr>
+        <w:ind w:left="2880" w:hanging="360"/>
+      </w:pPr>
+      <w:rPr>
+        <w:rFonts w:ascii="Wingdings" w:hAnsi="Wingdings" w:hint="default"/>
+      </w:rPr>
+    </w:lvl>
+    <w:lvl w:ilvl="3" w:tplc="041F0001" w:tentative="1">
+      <w:start w:val="1"/>
+      <w:numFmt w:val="bullet"/>
+      <w:lvlText w:val=""/>
+      <w:lvlJc w:val="left"/>
+      <w:pPr>
+        <w:ind w:left="3600" w:hanging="360"/>
+      </w:pPr>
+      <w:rPr>
+        <w:rFonts w:ascii="Symbol" w:hAnsi="Symbol" w:hint="default"/>
+      </w:rPr>
+    </w:lvl>
+    <w:lvl w:ilvl="4" w:tplc="041F0003" w:tentative="1">
+      <w:start w:val="1"/>
+      <w:numFmt w:val="bullet"/>
+      <w:lvlText w:val="o"/>
+      <w:lvlJc w:val="left"/>
+      <w:pPr>
+        <w:ind w:left="4320" w:hanging="360"/>
+      </w:pPr>
+      <w:rPr>
+        <w:rFonts w:ascii="Courier New" w:hAnsi="Courier New" w:cs="Courier New" w:hint="default"/>
+      </w:rPr>
+    </w:lvl>
+    <w:lvl w:ilvl="5" w:tplc="041F0005" w:tentative="1">
+      <w:start w:val="1"/>
+      <w:numFmt w:val="bullet"/>
+      <w:lvlText w:val=""/>
+      <w:lvlJc w:val="left"/>
+      <w:pPr>
+        <w:ind w:left="5040" w:hanging="360"/>
+      </w:pPr>
+      <w:rPr>
+        <w:rFonts w:ascii="Wingdings" w:hAnsi="Wingdings" w:hint="default"/>
+      </w:rPr>
+    </w:lvl>
+    <w:lvl w:ilvl="6" w:tplc="041F0001" w:tentative="1">
+      <w:start w:val="1"/>
+      <w:numFmt w:val="bullet"/>
+      <w:lvlText w:val=""/>
+      <w:lvlJc w:val="left"/>
+      <w:pPr>
+        <w:ind w:left="5760" w:hanging="360"/>
+      </w:pPr>
+      <w:rPr>
+        <w:rFonts w:ascii="Symbol" w:hAnsi="Symbol" w:hint="default"/>
+      </w:rPr>
+    </w:lvl>
+    <w:lvl w:ilvl="7" w:tplc="041F0003" w:tentative="1">
+      <w:start w:val="1"/>
+      <w:numFmt w:val="bullet"/>
+      <w:lvlText w:val="o"/>
+      <w:lvlJc w:val="left"/>
+      <w:pPr>
+        <w:ind w:left="6480" w:hanging="360"/>
+      </w:pPr>
+      <w:rPr>
+        <w:rFonts w:ascii="Courier New" w:hAnsi="Courier New" w:cs="Courier New" w:hint="default"/>
+      </w:rPr>
+    </w:lvl>
+    <w:lvl w:ilvl="8" w:tplc="041F0005" w:tentative="1">
+      <w:start w:val="1"/>
+      <w:numFmt w:val="bullet"/>
+      <w:lvlText w:val=""/>
+      <w:lvlJc w:val="left"/>
+      <w:pPr>
+        <w:ind w:left="7200" w:hanging="360"/>
+      </w:pPr>
+      <w:rPr>
+        <w:rFonts w:ascii="Wingdings" w:hAnsi="Wingdings" w:hint="default"/>
+      </w:rPr>
+    </w:lvl>
+  </w:abstractNum>
+  <w:abstractNum w:abstractNumId="7" w15:restartNumberingAfterBreak="0">
     <w:nsid w:val="41F50C03"/>
     <w:multiLevelType w:val="hybridMultilevel"/>
     <w:tmpl w:val="0450A8F0"/>
@@ -2787,7 +4246,7 @@
       </w:pPr>
     </w:lvl>
   </w:abstractNum>
-  <w:abstractNum w:abstractNumId="5" w15:restartNumberingAfterBreak="0">
+  <w:abstractNum w:abstractNumId="8" w15:restartNumberingAfterBreak="0">
     <w:nsid w:val="495214C6"/>
     <w:multiLevelType w:val="multilevel"/>
     <w:tmpl w:val="3858E83E"/>
@@ -2900,7 +4359,7 @@
       </w:rPr>
     </w:lvl>
   </w:abstractNum>
-  <w:abstractNum w:abstractNumId="6" w15:restartNumberingAfterBreak="0">
+  <w:abstractNum w:abstractNumId="9" w15:restartNumberingAfterBreak="0">
     <w:nsid w:val="4C7973FD"/>
     <w:multiLevelType w:val="multilevel"/>
     <w:tmpl w:val="041F001D"/>
@@ -2986,7 +4445,7 @@
       </w:pPr>
     </w:lvl>
   </w:abstractNum>
-  <w:abstractNum w:abstractNumId="7" w15:restartNumberingAfterBreak="0">
+  <w:abstractNum w:abstractNumId="10" w15:restartNumberingAfterBreak="0">
     <w:nsid w:val="4EDE4F90"/>
     <w:multiLevelType w:val="multilevel"/>
     <w:tmpl w:val="041F001F"/>
@@ -3072,7 +4531,120 @@
       </w:pPr>
     </w:lvl>
   </w:abstractNum>
-  <w:abstractNum w:abstractNumId="8" w15:restartNumberingAfterBreak="0">
+  <w:abstractNum w:abstractNumId="11" w15:restartNumberingAfterBreak="0">
+    <w:nsid w:val="51590C1E"/>
+    <w:multiLevelType w:val="hybridMultilevel"/>
+    <w:tmpl w:val="321CDB8C"/>
+    <w:lvl w:ilvl="0" w:tplc="041F0001">
+      <w:start w:val="1"/>
+      <w:numFmt w:val="bullet"/>
+      <w:lvlText w:val=""/>
+      <w:lvlJc w:val="left"/>
+      <w:pPr>
+        <w:ind w:left="1440" w:hanging="360"/>
+      </w:pPr>
+      <w:rPr>
+        <w:rFonts w:ascii="Symbol" w:hAnsi="Symbol" w:hint="default"/>
+      </w:rPr>
+    </w:lvl>
+    <w:lvl w:ilvl="1" w:tplc="041F0003" w:tentative="1">
+      <w:start w:val="1"/>
+      <w:numFmt w:val="bullet"/>
+      <w:lvlText w:val="o"/>
+      <w:lvlJc w:val="left"/>
+      <w:pPr>
+        <w:ind w:left="2160" w:hanging="360"/>
+      </w:pPr>
+      <w:rPr>
+        <w:rFonts w:ascii="Courier New" w:hAnsi="Courier New" w:cs="Courier New" w:hint="default"/>
+      </w:rPr>
+    </w:lvl>
+    <w:lvl w:ilvl="2" w:tplc="041F0005" w:tentative="1">
+      <w:start w:val="1"/>
+      <w:numFmt w:val="bullet"/>
+      <w:lvlText w:val=""/>
+      <w:lvlJc w:val="left"/>
+      <w:pPr>
+        <w:ind w:left="2880" w:hanging="360"/>
+      </w:pPr>
+      <w:rPr>
+        <w:rFonts w:ascii="Wingdings" w:hAnsi="Wingdings" w:hint="default"/>
+      </w:rPr>
+    </w:lvl>
+    <w:lvl w:ilvl="3" w:tplc="041F0001" w:tentative="1">
+      <w:start w:val="1"/>
+      <w:numFmt w:val="bullet"/>
+      <w:lvlText w:val=""/>
+      <w:lvlJc w:val="left"/>
+      <w:pPr>
+        <w:ind w:left="3600" w:hanging="360"/>
+      </w:pPr>
+      <w:rPr>
+        <w:rFonts w:ascii="Symbol" w:hAnsi="Symbol" w:hint="default"/>
+      </w:rPr>
+    </w:lvl>
+    <w:lvl w:ilvl="4" w:tplc="041F0003" w:tentative="1">
+      <w:start w:val="1"/>
+      <w:numFmt w:val="bullet"/>
+      <w:lvlText w:val="o"/>
+      <w:lvlJc w:val="left"/>
+      <w:pPr>
+        <w:ind w:left="4320" w:hanging="360"/>
+      </w:pPr>
+      <w:rPr>
+        <w:rFonts w:ascii="Courier New" w:hAnsi="Courier New" w:cs="Courier New" w:hint="default"/>
+      </w:rPr>
+    </w:lvl>
+    <w:lvl w:ilvl="5" w:tplc="041F0005" w:tentative="1">
+      <w:start w:val="1"/>
+      <w:numFmt w:val="bullet"/>
+      <w:lvlText w:val=""/>
+      <w:lvlJc w:val="left"/>
+      <w:pPr>
+        <w:ind w:left="5040" w:hanging="360"/>
+      </w:pPr>
+      <w:rPr>
+        <w:rFonts w:ascii="Wingdings" w:hAnsi="Wingdings" w:hint="default"/>
+      </w:rPr>
+    </w:lvl>
+    <w:lvl w:ilvl="6" w:tplc="041F0001" w:tentative="1">
+      <w:start w:val="1"/>
+      <w:numFmt w:val="bullet"/>
+      <w:lvlText w:val=""/>
+      <w:lvlJc w:val="left"/>
+      <w:pPr>
+        <w:ind w:left="5760" w:hanging="360"/>
+      </w:pPr>
+      <w:rPr>
+        <w:rFonts w:ascii="Symbol" w:hAnsi="Symbol" w:hint="default"/>
+      </w:rPr>
+    </w:lvl>
+    <w:lvl w:ilvl="7" w:tplc="041F0003" w:tentative="1">
+      <w:start w:val="1"/>
+      <w:numFmt w:val="bullet"/>
+      <w:lvlText w:val="o"/>
+      <w:lvlJc w:val="left"/>
+      <w:pPr>
+        <w:ind w:left="6480" w:hanging="360"/>
+      </w:pPr>
+      <w:rPr>
+        <w:rFonts w:ascii="Courier New" w:hAnsi="Courier New" w:cs="Courier New" w:hint="default"/>
+      </w:rPr>
+    </w:lvl>
+    <w:lvl w:ilvl="8" w:tplc="041F0005" w:tentative="1">
+      <w:start w:val="1"/>
+      <w:numFmt w:val="bullet"/>
+      <w:lvlText w:val=""/>
+      <w:lvlJc w:val="left"/>
+      <w:pPr>
+        <w:ind w:left="7200" w:hanging="360"/>
+      </w:pPr>
+      <w:rPr>
+        <w:rFonts w:ascii="Wingdings" w:hAnsi="Wingdings" w:hint="default"/>
+      </w:rPr>
+    </w:lvl>
+  </w:abstractNum>
+  <w:abstractNum w:abstractNumId="12" w15:restartNumberingAfterBreak="0">
     <w:nsid w:val="520561A8"/>
     <w:multiLevelType w:val="multilevel"/>
     <w:tmpl w:val="A19414B4"/>
@@ -3185,7 +4757,120 @@
       </w:rPr>
     </w:lvl>
   </w:abstractNum>
-  <w:abstractNum w:abstractNumId="9" w15:restartNumberingAfterBreak="0">
+  <w:abstractNum w:abstractNumId="13" w15:restartNumberingAfterBreak="0">
+    <w:nsid w:val="527D39F2"/>
+    <w:multiLevelType w:val="hybridMultilevel"/>
+    <w:tmpl w:val="589018BE"/>
+    <w:lvl w:ilvl="0" w:tplc="041F0001">
+      <w:start w:val="1"/>
+      <w:numFmt w:val="bullet"/>
+      <w:lvlText w:val=""/>
+      <w:lvlJc w:val="left"/>
+      <w:pPr>
+        <w:ind w:left="1440" w:hanging="360"/>
+      </w:pPr>
+      <w:rPr>
+        <w:rFonts w:ascii="Symbol" w:hAnsi="Symbol" w:hint="default"/>
+      </w:rPr>
+    </w:lvl>
+    <w:lvl w:ilvl="1" w:tplc="041F0003" w:tentative="1">
+      <w:start w:val="1"/>
+      <w:numFmt w:val="bullet"/>
+      <w:lvlText w:val="o"/>
+      <w:lvlJc w:val="left"/>
+      <w:pPr>
+        <w:ind w:left="2160" w:hanging="360"/>
+      </w:pPr>
+      <w:rPr>
+        <w:rFonts w:ascii="Courier New" w:hAnsi="Courier New" w:cs="Courier New" w:hint="default"/>
+      </w:rPr>
+    </w:lvl>
+    <w:lvl w:ilvl="2" w:tplc="041F0005" w:tentative="1">
+      <w:start w:val="1"/>
+      <w:numFmt w:val="bullet"/>
+      <w:lvlText w:val=""/>
+      <w:lvlJc w:val="left"/>
+      <w:pPr>
+        <w:ind w:left="2880" w:hanging="360"/>
+      </w:pPr>
+      <w:rPr>
+        <w:rFonts w:ascii="Wingdings" w:hAnsi="Wingdings" w:hint="default"/>
+      </w:rPr>
+    </w:lvl>
+    <w:lvl w:ilvl="3" w:tplc="041F0001" w:tentative="1">
+      <w:start w:val="1"/>
+      <w:numFmt w:val="bullet"/>
+      <w:lvlText w:val=""/>
+      <w:lvlJc w:val="left"/>
+      <w:pPr>
+        <w:ind w:left="3600" w:hanging="360"/>
+      </w:pPr>
+      <w:rPr>
+        <w:rFonts w:ascii="Symbol" w:hAnsi="Symbol" w:hint="default"/>
+      </w:rPr>
+    </w:lvl>
+    <w:lvl w:ilvl="4" w:tplc="041F0003" w:tentative="1">
+      <w:start w:val="1"/>
+      <w:numFmt w:val="bullet"/>
+      <w:lvlText w:val="o"/>
+      <w:lvlJc w:val="left"/>
+      <w:pPr>
+        <w:ind w:left="4320" w:hanging="360"/>
+      </w:pPr>
+      <w:rPr>
+        <w:rFonts w:ascii="Courier New" w:hAnsi="Courier New" w:cs="Courier New" w:hint="default"/>
+      </w:rPr>
+    </w:lvl>
+    <w:lvl w:ilvl="5" w:tplc="041F0005" w:tentative="1">
+      <w:start w:val="1"/>
+      <w:numFmt w:val="bullet"/>
+      <w:lvlText w:val=""/>
+      <w:lvlJc w:val="left"/>
+      <w:pPr>
+        <w:ind w:left="5040" w:hanging="360"/>
+      </w:pPr>
+      <w:rPr>
+        <w:rFonts w:ascii="Wingdings" w:hAnsi="Wingdings" w:hint="default"/>
+      </w:rPr>
+    </w:lvl>
+    <w:lvl w:ilvl="6" w:tplc="041F0001" w:tentative="1">
+      <w:start w:val="1"/>
+      <w:numFmt w:val="bullet"/>
+      <w:lvlText w:val=""/>
+      <w:lvlJc w:val="left"/>
+      <w:pPr>
+        <w:ind w:left="5760" w:hanging="360"/>
+      </w:pPr>
+      <w:rPr>
+        <w:rFonts w:ascii="Symbol" w:hAnsi="Symbol" w:hint="default"/>
+      </w:rPr>
+    </w:lvl>
+    <w:lvl w:ilvl="7" w:tplc="041F0003" w:tentative="1">
+      <w:start w:val="1"/>
+      <w:numFmt w:val="bullet"/>
+      <w:lvlText w:val="o"/>
+      <w:lvlJc w:val="left"/>
+      <w:pPr>
+        <w:ind w:left="6480" w:hanging="360"/>
+      </w:pPr>
+      <w:rPr>
+        <w:rFonts w:ascii="Courier New" w:hAnsi="Courier New" w:cs="Courier New" w:hint="default"/>
+      </w:rPr>
+    </w:lvl>
+    <w:lvl w:ilvl="8" w:tplc="041F0005" w:tentative="1">
+      <w:start w:val="1"/>
+      <w:numFmt w:val="bullet"/>
+      <w:lvlText w:val=""/>
+      <w:lvlJc w:val="left"/>
+      <w:pPr>
+        <w:ind w:left="7200" w:hanging="360"/>
+      </w:pPr>
+      <w:rPr>
+        <w:rFonts w:ascii="Wingdings" w:hAnsi="Wingdings" w:hint="default"/>
+      </w:rPr>
+    </w:lvl>
+  </w:abstractNum>
+  <w:abstractNum w:abstractNumId="14" w15:restartNumberingAfterBreak="0">
     <w:nsid w:val="574A7D65"/>
     <w:multiLevelType w:val="hybridMultilevel"/>
     <w:tmpl w:val="DD6032C2"/>
@@ -3298,7 +4983,7 @@
       </w:rPr>
     </w:lvl>
   </w:abstractNum>
-  <w:abstractNum w:abstractNumId="10" w15:restartNumberingAfterBreak="0">
+  <w:abstractNum w:abstractNumId="15" w15:restartNumberingAfterBreak="0">
     <w:nsid w:val="5BD131CE"/>
     <w:multiLevelType w:val="hybridMultilevel"/>
     <w:tmpl w:val="ADB8F2C6"/>
@@ -3411,7 +5096,120 @@
       </w:rPr>
     </w:lvl>
   </w:abstractNum>
-  <w:abstractNum w:abstractNumId="11" w15:restartNumberingAfterBreak="0">
+  <w:abstractNum w:abstractNumId="16" w15:restartNumberingAfterBreak="0">
+    <w:nsid w:val="61FA7C1F"/>
+    <w:multiLevelType w:val="hybridMultilevel"/>
+    <w:tmpl w:val="BF7CB432"/>
+    <w:lvl w:ilvl="0" w:tplc="041F0001">
+      <w:start w:val="1"/>
+      <w:numFmt w:val="bullet"/>
+      <w:lvlText w:val=""/>
+      <w:lvlJc w:val="left"/>
+      <w:pPr>
+        <w:ind w:left="1440" w:hanging="360"/>
+      </w:pPr>
+      <w:rPr>
+        <w:rFonts w:ascii="Symbol" w:hAnsi="Symbol" w:hint="default"/>
+      </w:rPr>
+    </w:lvl>
+    <w:lvl w:ilvl="1" w:tplc="041F0003" w:tentative="1">
+      <w:start w:val="1"/>
+      <w:numFmt w:val="bullet"/>
+      <w:lvlText w:val="o"/>
+      <w:lvlJc w:val="left"/>
+      <w:pPr>
+        <w:ind w:left="2160" w:hanging="360"/>
+      </w:pPr>
+      <w:rPr>
+        <w:rFonts w:ascii="Courier New" w:hAnsi="Courier New" w:cs="Courier New" w:hint="default"/>
+      </w:rPr>
+    </w:lvl>
+    <w:lvl w:ilvl="2" w:tplc="041F0005" w:tentative="1">
+      <w:start w:val="1"/>
+      <w:numFmt w:val="bullet"/>
+      <w:lvlText w:val=""/>
+      <w:lvlJc w:val="left"/>
+      <w:pPr>
+        <w:ind w:left="2880" w:hanging="360"/>
+      </w:pPr>
+      <w:rPr>
+        <w:rFonts w:ascii="Wingdings" w:hAnsi="Wingdings" w:hint="default"/>
+      </w:rPr>
+    </w:lvl>
+    <w:lvl w:ilvl="3" w:tplc="041F0001" w:tentative="1">
+      <w:start w:val="1"/>
+      <w:numFmt w:val="bullet"/>
+      <w:lvlText w:val=""/>
+      <w:lvlJc w:val="left"/>
+      <w:pPr>
+        <w:ind w:left="3600" w:hanging="360"/>
+      </w:pPr>
+      <w:rPr>
+        <w:rFonts w:ascii="Symbol" w:hAnsi="Symbol" w:hint="default"/>
+      </w:rPr>
+    </w:lvl>
+    <w:lvl w:ilvl="4" w:tplc="041F0003" w:tentative="1">
+      <w:start w:val="1"/>
+      <w:numFmt w:val="bullet"/>
+      <w:lvlText w:val="o"/>
+      <w:lvlJc w:val="left"/>
+      <w:pPr>
+        <w:ind w:left="4320" w:hanging="360"/>
+      </w:pPr>
+      <w:rPr>
+        <w:rFonts w:ascii="Courier New" w:hAnsi="Courier New" w:cs="Courier New" w:hint="default"/>
+      </w:rPr>
+    </w:lvl>
+    <w:lvl w:ilvl="5" w:tplc="041F0005" w:tentative="1">
+      <w:start w:val="1"/>
+      <w:numFmt w:val="bullet"/>
+      <w:lvlText w:val=""/>
+      <w:lvlJc w:val="left"/>
+      <w:pPr>
+        <w:ind w:left="5040" w:hanging="360"/>
+      </w:pPr>
+      <w:rPr>
+        <w:rFonts w:ascii="Wingdings" w:hAnsi="Wingdings" w:hint="default"/>
+      </w:rPr>
+    </w:lvl>
+    <w:lvl w:ilvl="6" w:tplc="041F0001" w:tentative="1">
+      <w:start w:val="1"/>
+      <w:numFmt w:val="bullet"/>
+      <w:lvlText w:val=""/>
+      <w:lvlJc w:val="left"/>
+      <w:pPr>
+        <w:ind w:left="5760" w:hanging="360"/>
+      </w:pPr>
+      <w:rPr>
+        <w:rFonts w:ascii="Symbol" w:hAnsi="Symbol" w:hint="default"/>
+      </w:rPr>
+    </w:lvl>
+    <w:lvl w:ilvl="7" w:tplc="041F0003" w:tentative="1">
+      <w:start w:val="1"/>
+      <w:numFmt w:val="bullet"/>
+      <w:lvlText w:val="o"/>
+      <w:lvlJc w:val="left"/>
+      <w:pPr>
+        <w:ind w:left="6480" w:hanging="360"/>
+      </w:pPr>
+      <w:rPr>
+        <w:rFonts w:ascii="Courier New" w:hAnsi="Courier New" w:cs="Courier New" w:hint="default"/>
+      </w:rPr>
+    </w:lvl>
+    <w:lvl w:ilvl="8" w:tplc="041F0005" w:tentative="1">
+      <w:start w:val="1"/>
+      <w:numFmt w:val="bullet"/>
+      <w:lvlText w:val=""/>
+      <w:lvlJc w:val="left"/>
+      <w:pPr>
+        <w:ind w:left="7200" w:hanging="360"/>
+      </w:pPr>
+      <w:rPr>
+        <w:rFonts w:ascii="Wingdings" w:hAnsi="Wingdings" w:hint="default"/>
+      </w:rPr>
+    </w:lvl>
+  </w:abstractNum>
+  <w:abstractNum w:abstractNumId="17" w15:restartNumberingAfterBreak="0">
     <w:nsid w:val="62756718"/>
     <w:multiLevelType w:val="multilevel"/>
     <w:tmpl w:val="AD922890"/>
@@ -3531,7 +5329,7 @@
       </w:rPr>
     </w:lvl>
   </w:abstractNum>
-  <w:abstractNum w:abstractNumId="12" w15:restartNumberingAfterBreak="0">
+  <w:abstractNum w:abstractNumId="18" w15:restartNumberingAfterBreak="0">
     <w:nsid w:val="65542343"/>
     <w:multiLevelType w:val="hybridMultilevel"/>
     <w:tmpl w:val="C0CCFDB8"/>
@@ -3622,7 +5420,233 @@
       </w:pPr>
     </w:lvl>
   </w:abstractNum>
-  <w:abstractNum w:abstractNumId="13" w15:restartNumberingAfterBreak="0">
+  <w:abstractNum w:abstractNumId="19" w15:restartNumberingAfterBreak="0">
+    <w:nsid w:val="6E6C6687"/>
+    <w:multiLevelType w:val="hybridMultilevel"/>
+    <w:tmpl w:val="33E426F2"/>
+    <w:lvl w:ilvl="0" w:tplc="041F0001">
+      <w:start w:val="1"/>
+      <w:numFmt w:val="bullet"/>
+      <w:lvlText w:val=""/>
+      <w:lvlJc w:val="left"/>
+      <w:pPr>
+        <w:ind w:left="1440" w:hanging="360"/>
+      </w:pPr>
+      <w:rPr>
+        <w:rFonts w:ascii="Symbol" w:hAnsi="Symbol" w:hint="default"/>
+      </w:rPr>
+    </w:lvl>
+    <w:lvl w:ilvl="1" w:tplc="041F0003" w:tentative="1">
+      <w:start w:val="1"/>
+      <w:numFmt w:val="bullet"/>
+      <w:lvlText w:val="o"/>
+      <w:lvlJc w:val="left"/>
+      <w:pPr>
+        <w:ind w:left="2160" w:hanging="360"/>
+      </w:pPr>
+      <w:rPr>
+        <w:rFonts w:ascii="Courier New" w:hAnsi="Courier New" w:cs="Courier New" w:hint="default"/>
+      </w:rPr>
+    </w:lvl>
+    <w:lvl w:ilvl="2" w:tplc="041F0005" w:tentative="1">
+      <w:start w:val="1"/>
+      <w:numFmt w:val="bullet"/>
+      <w:lvlText w:val=""/>
+      <w:lvlJc w:val="left"/>
+      <w:pPr>
+        <w:ind w:left="2880" w:hanging="360"/>
+      </w:pPr>
+      <w:rPr>
+        <w:rFonts w:ascii="Wingdings" w:hAnsi="Wingdings" w:hint="default"/>
+      </w:rPr>
+    </w:lvl>
+    <w:lvl w:ilvl="3" w:tplc="041F0001" w:tentative="1">
+      <w:start w:val="1"/>
+      <w:numFmt w:val="bullet"/>
+      <w:lvlText w:val=""/>
+      <w:lvlJc w:val="left"/>
+      <w:pPr>
+        <w:ind w:left="3600" w:hanging="360"/>
+      </w:pPr>
+      <w:rPr>
+        <w:rFonts w:ascii="Symbol" w:hAnsi="Symbol" w:hint="default"/>
+      </w:rPr>
+    </w:lvl>
+    <w:lvl w:ilvl="4" w:tplc="041F0003" w:tentative="1">
+      <w:start w:val="1"/>
+      <w:numFmt w:val="bullet"/>
+      <w:lvlText w:val="o"/>
+      <w:lvlJc w:val="left"/>
+      <w:pPr>
+        <w:ind w:left="4320" w:hanging="360"/>
+      </w:pPr>
+      <w:rPr>
+        <w:rFonts w:ascii="Courier New" w:hAnsi="Courier New" w:cs="Courier New" w:hint="default"/>
+      </w:rPr>
+    </w:lvl>
+    <w:lvl w:ilvl="5" w:tplc="041F0005" w:tentative="1">
+      <w:start w:val="1"/>
+      <w:numFmt w:val="bullet"/>
+      <w:lvlText w:val=""/>
+      <w:lvlJc w:val="left"/>
+      <w:pPr>
+        <w:ind w:left="5040" w:hanging="360"/>
+      </w:pPr>
+      <w:rPr>
+        <w:rFonts w:ascii="Wingdings" w:hAnsi="Wingdings" w:hint="default"/>
+      </w:rPr>
+    </w:lvl>
+    <w:lvl w:ilvl="6" w:tplc="041F0001" w:tentative="1">
+      <w:start w:val="1"/>
+      <w:numFmt w:val="bullet"/>
+      <w:lvlText w:val=""/>
+      <w:lvlJc w:val="left"/>
+      <w:pPr>
+        <w:ind w:left="5760" w:hanging="360"/>
+      </w:pPr>
+      <w:rPr>
+        <w:rFonts w:ascii="Symbol" w:hAnsi="Symbol" w:hint="default"/>
+      </w:rPr>
+    </w:lvl>
+    <w:lvl w:ilvl="7" w:tplc="041F0003" w:tentative="1">
+      <w:start w:val="1"/>
+      <w:numFmt w:val="bullet"/>
+      <w:lvlText w:val="o"/>
+      <w:lvlJc w:val="left"/>
+      <w:pPr>
+        <w:ind w:left="6480" w:hanging="360"/>
+      </w:pPr>
+      <w:rPr>
+        <w:rFonts w:ascii="Courier New" w:hAnsi="Courier New" w:cs="Courier New" w:hint="default"/>
+      </w:rPr>
+    </w:lvl>
+    <w:lvl w:ilvl="8" w:tplc="041F0005" w:tentative="1">
+      <w:start w:val="1"/>
+      <w:numFmt w:val="bullet"/>
+      <w:lvlText w:val=""/>
+      <w:lvlJc w:val="left"/>
+      <w:pPr>
+        <w:ind w:left="7200" w:hanging="360"/>
+      </w:pPr>
+      <w:rPr>
+        <w:rFonts w:ascii="Wingdings" w:hAnsi="Wingdings" w:hint="default"/>
+      </w:rPr>
+    </w:lvl>
+  </w:abstractNum>
+  <w:abstractNum w:abstractNumId="20" w15:restartNumberingAfterBreak="0">
+    <w:nsid w:val="73D2218D"/>
+    <w:multiLevelType w:val="hybridMultilevel"/>
+    <w:tmpl w:val="914A5260"/>
+    <w:lvl w:ilvl="0" w:tplc="041F0001">
+      <w:start w:val="1"/>
+      <w:numFmt w:val="bullet"/>
+      <w:lvlText w:val=""/>
+      <w:lvlJc w:val="left"/>
+      <w:pPr>
+        <w:ind w:left="1440" w:hanging="360"/>
+      </w:pPr>
+      <w:rPr>
+        <w:rFonts w:ascii="Symbol" w:hAnsi="Symbol" w:hint="default"/>
+      </w:rPr>
+    </w:lvl>
+    <w:lvl w:ilvl="1" w:tplc="041F0003" w:tentative="1">
+      <w:start w:val="1"/>
+      <w:numFmt w:val="bullet"/>
+      <w:lvlText w:val="o"/>
+      <w:lvlJc w:val="left"/>
+      <w:pPr>
+        <w:ind w:left="2160" w:hanging="360"/>
+      </w:pPr>
+      <w:rPr>
+        <w:rFonts w:ascii="Courier New" w:hAnsi="Courier New" w:cs="Courier New" w:hint="default"/>
+      </w:rPr>
+    </w:lvl>
+    <w:lvl w:ilvl="2" w:tplc="041F0005" w:tentative="1">
+      <w:start w:val="1"/>
+      <w:numFmt w:val="bullet"/>
+      <w:lvlText w:val=""/>
+      <w:lvlJc w:val="left"/>
+      <w:pPr>
+        <w:ind w:left="2880" w:hanging="360"/>
+      </w:pPr>
+      <w:rPr>
+        <w:rFonts w:ascii="Wingdings" w:hAnsi="Wingdings" w:hint="default"/>
+      </w:rPr>
+    </w:lvl>
+    <w:lvl w:ilvl="3" w:tplc="041F0001" w:tentative="1">
+      <w:start w:val="1"/>
+      <w:numFmt w:val="bullet"/>
+      <w:lvlText w:val=""/>
+      <w:lvlJc w:val="left"/>
+      <w:pPr>
+        <w:ind w:left="3600" w:hanging="360"/>
+      </w:pPr>
+      <w:rPr>
+        <w:rFonts w:ascii="Symbol" w:hAnsi="Symbol" w:hint="default"/>
+      </w:rPr>
+    </w:lvl>
+    <w:lvl w:ilvl="4" w:tplc="041F0003" w:tentative="1">
+      <w:start w:val="1"/>
+      <w:numFmt w:val="bullet"/>
+      <w:lvlText w:val="o"/>
+      <w:lvlJc w:val="left"/>
+      <w:pPr>
+        <w:ind w:left="4320" w:hanging="360"/>
+      </w:pPr>
+      <w:rPr>
+        <w:rFonts w:ascii="Courier New" w:hAnsi="Courier New" w:cs="Courier New" w:hint="default"/>
+      </w:rPr>
+    </w:lvl>
+    <w:lvl w:ilvl="5" w:tplc="041F0005" w:tentative="1">
+      <w:start w:val="1"/>
+      <w:numFmt w:val="bullet"/>
+      <w:lvlText w:val=""/>
+      <w:lvlJc w:val="left"/>
+      <w:pPr>
+        <w:ind w:left="5040" w:hanging="360"/>
+      </w:pPr>
+      <w:rPr>
+        <w:rFonts w:ascii="Wingdings" w:hAnsi="Wingdings" w:hint="default"/>
+      </w:rPr>
+    </w:lvl>
+    <w:lvl w:ilvl="6" w:tplc="041F0001" w:tentative="1">
+      <w:start w:val="1"/>
+      <w:numFmt w:val="bullet"/>
+      <w:lvlText w:val=""/>
+      <w:lvlJc w:val="left"/>
+      <w:pPr>
+        <w:ind w:left="5760" w:hanging="360"/>
+      </w:pPr>
+      <w:rPr>
+        <w:rFonts w:ascii="Symbol" w:hAnsi="Symbol" w:hint="default"/>
+      </w:rPr>
+    </w:lvl>
+    <w:lvl w:ilvl="7" w:tplc="041F0003" w:tentative="1">
+      <w:start w:val="1"/>
+      <w:numFmt w:val="bullet"/>
+      <w:lvlText w:val="o"/>
+      <w:lvlJc w:val="left"/>
+      <w:pPr>
+        <w:ind w:left="6480" w:hanging="360"/>
+      </w:pPr>
+      <w:rPr>
+        <w:rFonts w:ascii="Courier New" w:hAnsi="Courier New" w:cs="Courier New" w:hint="default"/>
+      </w:rPr>
+    </w:lvl>
+    <w:lvl w:ilvl="8" w:tplc="041F0005" w:tentative="1">
+      <w:start w:val="1"/>
+      <w:numFmt w:val="bullet"/>
+      <w:lvlText w:val=""/>
+      <w:lvlJc w:val="left"/>
+      <w:pPr>
+        <w:ind w:left="7200" w:hanging="360"/>
+      </w:pPr>
+      <w:rPr>
+        <w:rFonts w:ascii="Wingdings" w:hAnsi="Wingdings" w:hint="default"/>
+      </w:rPr>
+    </w:lvl>
+  </w:abstractNum>
+  <w:abstractNum w:abstractNumId="21" w15:restartNumberingAfterBreak="0">
     <w:nsid w:val="762F3573"/>
     <w:multiLevelType w:val="hybridMultilevel"/>
     <w:tmpl w:val="8C32DE0A"/>
@@ -3732,6 +5756,127 @@
       </w:pPr>
       <w:rPr>
         <w:rFonts w:ascii="Wingdings" w:hAnsi="Wingdings" w:hint="default"/>
+      </w:rPr>
+    </w:lvl>
+  </w:abstractNum>
+  <w:abstractNum w:abstractNumId="22" w15:restartNumberingAfterBreak="0">
+    <w:nsid w:val="79132181"/>
+    <w:multiLevelType w:val="multilevel"/>
+    <w:tmpl w:val="BB985050"/>
+    <w:lvl w:ilvl="0">
+      <w:start w:val="1"/>
+      <w:numFmt w:val="decimal"/>
+      <w:lvlText w:val="%1."/>
+      <w:lvlJc w:val="left"/>
+      <w:pPr>
+        <w:ind w:left="1065" w:hanging="360"/>
+      </w:pPr>
+      <w:rPr>
+        <w:rFonts w:hint="default"/>
+      </w:rPr>
+    </w:lvl>
+    <w:lvl w:ilvl="1">
+      <w:start w:val="1"/>
+      <w:numFmt w:val="decimal"/>
+      <w:isLgl/>
+      <w:lvlText w:val="%1.%2"/>
+      <w:lvlJc w:val="left"/>
+      <w:pPr>
+        <w:ind w:left="1410" w:hanging="705"/>
+      </w:pPr>
+      <w:rPr>
+        <w:rFonts w:hint="default"/>
+      </w:rPr>
+    </w:lvl>
+    <w:lvl w:ilvl="2">
+      <w:start w:val="1"/>
+      <w:numFmt w:val="decimal"/>
+      <w:isLgl/>
+      <w:lvlText w:val="%1.%2.%3"/>
+      <w:lvlJc w:val="left"/>
+      <w:pPr>
+        <w:ind w:left="1425" w:hanging="436"/>
+      </w:pPr>
+      <w:rPr>
+        <w:rFonts w:hint="default"/>
+      </w:rPr>
+    </w:lvl>
+    <w:lvl w:ilvl="3">
+      <w:start w:val="1"/>
+      <w:numFmt w:val="decimal"/>
+      <w:isLgl/>
+      <w:lvlText w:val="%1.%2.%3.%4"/>
+      <w:lvlJc w:val="left"/>
+      <w:pPr>
+        <w:ind w:left="1425" w:hanging="720"/>
+      </w:pPr>
+      <w:rPr>
+        <w:rFonts w:hint="default"/>
+      </w:rPr>
+    </w:lvl>
+    <w:lvl w:ilvl="4">
+      <w:start w:val="1"/>
+      <w:numFmt w:val="decimal"/>
+      <w:isLgl/>
+      <w:lvlText w:val="%1.%2.%3.%4.%5"/>
+      <w:lvlJc w:val="left"/>
+      <w:pPr>
+        <w:ind w:left="1785" w:hanging="1080"/>
+      </w:pPr>
+      <w:rPr>
+        <w:rFonts w:hint="default"/>
+      </w:rPr>
+    </w:lvl>
+    <w:lvl w:ilvl="5">
+      <w:start w:val="1"/>
+      <w:numFmt w:val="decimal"/>
+      <w:isLgl/>
+      <w:lvlText w:val="%1.%2.%3.%4.%5.%6"/>
+      <w:lvlJc w:val="left"/>
+      <w:pPr>
+        <w:ind w:left="1785" w:hanging="1080"/>
+      </w:pPr>
+      <w:rPr>
+        <w:rFonts w:hint="default"/>
+      </w:rPr>
+    </w:lvl>
+    <w:lvl w:ilvl="6">
+      <w:start w:val="1"/>
+      <w:numFmt w:val="decimal"/>
+      <w:isLgl/>
+      <w:lvlText w:val="%1.%2.%3.%4.%5.%6.%7"/>
+      <w:lvlJc w:val="left"/>
+      <w:pPr>
+        <w:ind w:left="2145" w:hanging="1440"/>
+      </w:pPr>
+      <w:rPr>
+        <w:rFonts w:hint="default"/>
+      </w:rPr>
+    </w:lvl>
+    <w:lvl w:ilvl="7">
+      <w:start w:val="1"/>
+      <w:numFmt w:val="decimal"/>
+      <w:isLgl/>
+      <w:lvlText w:val="%1.%2.%3.%4.%5.%6.%7.%8"/>
+      <w:lvlJc w:val="left"/>
+      <w:pPr>
+        <w:ind w:left="2145" w:hanging="1440"/>
+      </w:pPr>
+      <w:rPr>
+        <w:rFonts w:hint="default"/>
+      </w:rPr>
+    </w:lvl>
+    <w:lvl w:ilvl="8">
+      <w:start w:val="1"/>
+      <w:numFmt w:val="decimal"/>
+      <w:isLgl/>
+      <w:lvlText w:val="%1.%2.%3.%4.%5.%6.%7.%8.%9"/>
+      <w:lvlJc w:val="left"/>
+      <w:pPr>
+        <w:ind w:left="2505" w:hanging="1800"/>
+      </w:pPr>
+      <w:rPr>
+        <w:rFonts w:hint="default"/>
       </w:rPr>
     </w:lvl>
   </w:abstractNum>
@@ -3739,22 +5884,22 @@
     <w:abstractNumId w:val="1"/>
   </w:num>
   <w:num w:numId="2">
-    <w:abstractNumId w:val="4"/>
+    <w:abstractNumId w:val="7"/>
   </w:num>
   <w:num w:numId="3">
-    <w:abstractNumId w:val="4"/>
+    <w:abstractNumId w:val="7"/>
     <w:lvlOverride w:ilvl="0">
       <w:startOverride w:val="3"/>
     </w:lvlOverride>
   </w:num>
   <w:num w:numId="4">
-    <w:abstractNumId w:val="4"/>
+    <w:abstractNumId w:val="7"/>
   </w:num>
   <w:num w:numId="5">
-    <w:abstractNumId w:val="11"/>
+    <w:abstractNumId w:val="17"/>
   </w:num>
   <w:num w:numId="6">
-    <w:abstractNumId w:val="11"/>
+    <w:abstractNumId w:val="17"/>
     <w:lvlOverride w:ilvl="0">
       <w:startOverride w:val="1"/>
     </w:lvlOverride>
@@ -3784,40 +5929,67 @@
     </w:lvlOverride>
   </w:num>
   <w:num w:numId="7">
-    <w:abstractNumId w:val="11"/>
+    <w:abstractNumId w:val="17"/>
   </w:num>
   <w:num w:numId="8">
-    <w:abstractNumId w:val="7"/>
+    <w:abstractNumId w:val="10"/>
   </w:num>
   <w:num w:numId="9">
-    <w:abstractNumId w:val="6"/>
+    <w:abstractNumId w:val="9"/>
   </w:num>
   <w:num w:numId="10">
     <w:abstractNumId w:val="0"/>
   </w:num>
   <w:num w:numId="11">
-    <w:abstractNumId w:val="5"/>
+    <w:abstractNumId w:val="8"/>
   </w:num>
   <w:num w:numId="12">
-    <w:abstractNumId w:val="8"/>
+    <w:abstractNumId w:val="12"/>
   </w:num>
   <w:num w:numId="13">
     <w:abstractNumId w:val="2"/>
   </w:num>
   <w:num w:numId="14">
-    <w:abstractNumId w:val="13"/>
+    <w:abstractNumId w:val="21"/>
   </w:num>
   <w:num w:numId="15">
     <w:abstractNumId w:val="3"/>
   </w:num>
   <w:num w:numId="16">
-    <w:abstractNumId w:val="12"/>
+    <w:abstractNumId w:val="18"/>
   </w:num>
   <w:num w:numId="17">
-    <w:abstractNumId w:val="10"/>
+    <w:abstractNumId w:val="15"/>
   </w:num>
   <w:num w:numId="18">
-    <w:abstractNumId w:val="9"/>
+    <w:abstractNumId w:val="14"/>
+  </w:num>
+  <w:num w:numId="19">
+    <w:abstractNumId w:val="22"/>
+  </w:num>
+  <w:num w:numId="20">
+    <w:abstractNumId w:val="6"/>
+  </w:num>
+  <w:num w:numId="21">
+    <w:abstractNumId w:val="11"/>
+  </w:num>
+  <w:num w:numId="22">
+    <w:abstractNumId w:val="20"/>
+  </w:num>
+  <w:num w:numId="23">
+    <w:abstractNumId w:val="13"/>
+  </w:num>
+  <w:num w:numId="24">
+    <w:abstractNumId w:val="4"/>
+  </w:num>
+  <w:num w:numId="25">
+    <w:abstractNumId w:val="16"/>
+  </w:num>
+  <w:num w:numId="26">
+    <w:abstractNumId w:val="5"/>
+  </w:num>
+  <w:num w:numId="27">
+    <w:abstractNumId w:val="19"/>
   </w:num>
 </w:numbering>
 </file>
@@ -4770,7 +6942,7 @@
 </file>
 
 <file path=customXml/itemProps1.xml><?xml version="1.0" encoding="utf-8"?>
-<ds:datastoreItem xmlns:ds="http://schemas.openxmlformats.org/officeDocument/2006/customXml" ds:itemID="{A61F98AD-BD21-45F2-A45C-7290B42F767A}">
+<ds:datastoreItem xmlns:ds="http://schemas.openxmlformats.org/officeDocument/2006/customXml" ds:itemID="{CE23D516-4F40-4ACD-9E25-26809EFAF81C}">
   <ds:schemaRefs>
     <ds:schemaRef ds:uri="http://schemas.openxmlformats.org/officeDocument/2006/bibliography"/>
   </ds:schemaRefs>

</xml_diff>

<commit_message>
Requirement Analysis Document is completed.
</commit_message>
<xml_diff>
--- a/AKYC_RAD.docx
+++ b/AKYC_RAD.docx
@@ -1902,7 +1902,6 @@
         </w:rPr>
         <w:t xml:space="preserve">Data are periodically backing up. Therefore, </w:t>
       </w:r>
-      <w:proofErr w:type="spellStart"/>
       <w:proofErr w:type="gramStart"/>
       <w:r>
         <w:rPr>
@@ -1912,7 +1911,6 @@
         </w:rPr>
         <w:t>a</w:t>
       </w:r>
-      <w:proofErr w:type="spellEnd"/>
       <w:proofErr w:type="gramEnd"/>
       <w:r>
         <w:rPr>
@@ -22506,33 +22504,365 @@
       </w:r>
     </w:p>
     <w:p>
-      <w:pPr>
-        <w:rPr>
-          <w:sz w:val="16"/>
-          <w:szCs w:val="16"/>
-        </w:rPr>
-      </w:pPr>
-      <w:r>
-        <w:t xml:space="preserve">To establish a clear terminology, developers identify the </w:t>
-      </w:r>
-      <w:r>
-        <w:rPr>
-          <w:rFonts w:ascii="Times-Bold" w:hAnsi="Times-Bold"/>
-          <w:b/>
-          <w:bCs/>
-        </w:rPr>
-        <w:t xml:space="preserve">participating objects </w:t>
-      </w:r>
-      <w:r>
-        <w:t>for each use case. Developers should identify, name, and describe them unambiguously and collate them into a glossary.</w:t>
-      </w:r>
-      <w:r>
-        <w:rPr>
-          <w:sz w:val="16"/>
-          <w:szCs w:val="16"/>
+      <w:r>
+        <w:rPr>
+          <w:b/>
+          <w:bCs/>
+        </w:rPr>
+        <w:t>Visitor:</w:t>
+      </w:r>
+      <w:r>
+        <w:t xml:space="preserve"> A person that is not logged as a user or an admin on the website.</w:t>
+      </w:r>
+    </w:p>
+    <w:p>
+      <w:pPr>
+        <w:rPr>
+          <w:bCs/>
+        </w:rPr>
+      </w:pPr>
+      <w:r>
+        <w:rPr>
+          <w:b/>
+        </w:rPr>
+        <w:t>User:</w:t>
+      </w:r>
+      <w:r>
+        <w:rPr>
+          <w:bCs/>
+        </w:rPr>
+        <w:t xml:space="preserve"> A person that can use function of the website as an end-user.</w:t>
+      </w:r>
+    </w:p>
+    <w:p>
+      <w:pPr>
+        <w:rPr>
+          <w:bCs/>
+        </w:rPr>
+      </w:pPr>
+      <w:r>
+        <w:rPr>
+          <w:b/>
+        </w:rPr>
+        <w:t>Admin:</w:t>
+      </w:r>
+      <w:r>
+        <w:rPr>
+          <w:bCs/>
+        </w:rPr>
+        <w:t xml:space="preserve"> A person that can use the website as a manager.</w:t>
+      </w:r>
+    </w:p>
+    <w:p>
+      <w:pPr>
+        <w:rPr>
+          <w:bCs/>
+        </w:rPr>
+      </w:pPr>
+      <w:r>
+        <w:rPr>
+          <w:b/>
+        </w:rPr>
+        <w:t>Post:</w:t>
+      </w:r>
+      <w:r>
+        <w:rPr>
+          <w:bCs/>
+        </w:rPr>
+        <w:t xml:space="preserve"> Content that can be created by users on the website.</w:t>
+      </w:r>
+    </w:p>
+    <w:p>
+      <w:pPr>
+        <w:rPr>
+          <w:bCs/>
+        </w:rPr>
+      </w:pPr>
+      <w:r>
+        <w:rPr>
+          <w:b/>
+        </w:rPr>
+        <w:t>Comment:</w:t>
+      </w:r>
+      <w:r>
+        <w:rPr>
+          <w:bCs/>
+        </w:rPr>
+        <w:t xml:space="preserve"> A</w:t>
+      </w:r>
+      <w:r>
+        <w:rPr>
+          <w:bCs/>
+        </w:rPr>
+        <w:t xml:space="preserve"> response</w:t>
+      </w:r>
+      <w:r>
+        <w:rPr>
+          <w:bCs/>
+        </w:rPr>
+        <w:t xml:space="preserve"> can be shared by any user for </w:t>
+      </w:r>
+      <w:r>
+        <w:rPr>
+          <w:bCs/>
+        </w:rPr>
+        <w:t>another user’s</w:t>
+      </w:r>
+      <w:r>
+        <w:rPr>
+          <w:bCs/>
+        </w:rPr>
+        <w:t xml:space="preserve"> post on the website.</w:t>
+      </w:r>
+    </w:p>
+    <w:p>
+      <w:pPr>
+        <w:rPr>
+          <w:bCs/>
+        </w:rPr>
+      </w:pPr>
+      <w:r>
+        <w:rPr>
+          <w:b/>
+        </w:rPr>
+        <w:t>Photo:</w:t>
+      </w:r>
+      <w:r>
+        <w:rPr>
+          <w:bCs/>
         </w:rPr>
         <w:t xml:space="preserve"> </w:t>
       </w:r>
+      <w:r>
+        <w:rPr>
+          <w:bCs/>
+        </w:rPr>
+        <w:t>An image can be optionally shared with a post on the website.</w:t>
+      </w:r>
+    </w:p>
+    <w:p>
+      <w:pPr>
+        <w:rPr>
+          <w:bCs/>
+        </w:rPr>
+      </w:pPr>
+      <w:r>
+        <w:rPr>
+          <w:b/>
+        </w:rPr>
+        <w:t>Account Verification:</w:t>
+      </w:r>
+      <w:r>
+        <w:rPr>
+          <w:bCs/>
+        </w:rPr>
+        <w:t xml:space="preserve"> T</w:t>
+      </w:r>
+      <w:r>
+        <w:rPr>
+          <w:bCs/>
+        </w:rPr>
+        <w:t>he process of verifying that a</w:t>
+      </w:r>
+      <w:r>
+        <w:rPr>
+          <w:bCs/>
+        </w:rPr>
+        <w:t>n</w:t>
+      </w:r>
+      <w:r>
+        <w:rPr>
+          <w:bCs/>
+        </w:rPr>
+        <w:t xml:space="preserve"> account is owned by a real </w:t>
+      </w:r>
+      <w:r>
+        <w:rPr>
+          <w:bCs/>
+        </w:rPr>
+        <w:t>person</w:t>
+      </w:r>
+      <w:r>
+        <w:rPr>
+          <w:bCs/>
+        </w:rPr>
+        <w:t>.</w:t>
+      </w:r>
+    </w:p>
+    <w:p>
+      <w:pPr>
+        <w:ind w:left="284" w:firstLine="0"/>
+        <w:rPr>
+          <w:bCs/>
+        </w:rPr>
+      </w:pPr>
+      <w:r>
+        <w:rPr>
+          <w:b/>
+        </w:rPr>
+        <w:t>Verification Request:</w:t>
+      </w:r>
+      <w:r>
+        <w:rPr>
+          <w:bCs/>
+        </w:rPr>
+        <w:t xml:space="preserve"> </w:t>
+      </w:r>
+      <w:r>
+        <w:rPr>
+          <w:bCs/>
+        </w:rPr>
+        <w:t>M</w:t>
+      </w:r>
+      <w:r>
+        <w:rPr>
+          <w:bCs/>
+        </w:rPr>
+        <w:t>aking an application to the Admin by a User who has an account that has not verified.</w:t>
+      </w:r>
+    </w:p>
+    <w:p>
+      <w:pPr>
+        <w:ind w:left="284" w:firstLine="0"/>
+      </w:pPr>
+      <w:r>
+        <w:rPr>
+          <w:b/>
+        </w:rPr>
+        <w:t>Login Page:</w:t>
+      </w:r>
+      <w:r>
+        <w:t xml:space="preserve"> </w:t>
+      </w:r>
+      <w:r>
+        <w:t>A page to a website</w:t>
+      </w:r>
+      <w:r>
+        <w:t xml:space="preserve"> </w:t>
+      </w:r>
+      <w:r>
+        <w:t>that requires user identification and authentication by entering a username and password combination</w:t>
+      </w:r>
+      <w:r>
+        <w:t>.</w:t>
+      </w:r>
+    </w:p>
+    <w:p>
+      <w:pPr>
+        <w:ind w:left="284" w:firstLine="0"/>
+      </w:pPr>
+      <w:r>
+        <w:rPr>
+          <w:b/>
+        </w:rPr>
+        <w:t>Registration Page:</w:t>
+      </w:r>
+      <w:r>
+        <w:t xml:space="preserve"> A page contains registration form to sign up to the website.</w:t>
+      </w:r>
+    </w:p>
+    <w:p>
+      <w:pPr>
+        <w:ind w:left="284" w:firstLine="0"/>
+        <w:rPr>
+          <w:bCs/>
+        </w:rPr>
+      </w:pPr>
+      <w:r>
+        <w:rPr>
+          <w:b/>
+        </w:rPr>
+        <w:t>Forgot Password Page:</w:t>
+      </w:r>
+      <w:r>
+        <w:rPr>
+          <w:bCs/>
+        </w:rPr>
+        <w:t xml:space="preserve"> A</w:t>
+      </w:r>
+      <w:r>
+        <w:rPr>
+          <w:bCs/>
+        </w:rPr>
+        <w:t xml:space="preserve"> page can help </w:t>
+      </w:r>
+      <w:r>
+        <w:rPr>
+          <w:bCs/>
+        </w:rPr>
+        <w:t>User to</w:t>
+      </w:r>
+      <w:r>
+        <w:rPr>
+          <w:bCs/>
+        </w:rPr>
+        <w:t xml:space="preserve"> recover access to </w:t>
+      </w:r>
+      <w:r>
+        <w:rPr>
+          <w:bCs/>
+        </w:rPr>
+        <w:t>his/her</w:t>
+      </w:r>
+      <w:r>
+        <w:rPr>
+          <w:bCs/>
+        </w:rPr>
+        <w:t xml:space="preserve"> account.</w:t>
+      </w:r>
+    </w:p>
+    <w:p>
+      <w:pPr>
+        <w:ind w:left="284" w:firstLine="0"/>
+      </w:pPr>
+      <w:r>
+        <w:rPr>
+          <w:b/>
+          <w:bCs/>
+        </w:rPr>
+        <w:t>Profile Page:</w:t>
+      </w:r>
+      <w:r>
+        <w:t xml:space="preserve"> </w:t>
+      </w:r>
+      <w:r>
+        <w:t>Display of personal data associated with a specific user.</w:t>
+      </w:r>
+    </w:p>
+    <w:p>
+      <w:pPr>
+        <w:ind w:left="284" w:firstLine="0"/>
+      </w:pPr>
+      <w:r>
+        <w:rPr>
+          <w:b/>
+          <w:bCs/>
+        </w:rPr>
+        <w:t>Profile Setting Page:</w:t>
+      </w:r>
+      <w:r>
+        <w:t xml:space="preserve"> A page provides that a User can change own personal information.</w:t>
+      </w:r>
+    </w:p>
+    <w:p>
+      <w:pPr>
+        <w:ind w:left="284" w:firstLine="0"/>
+      </w:pPr>
+      <w:r>
+        <w:rPr>
+          <w:b/>
+          <w:bCs/>
+        </w:rPr>
+        <w:t>Admin Page:</w:t>
+      </w:r>
+      <w:r>
+        <w:t xml:space="preserve"> A page provides that Admin can manage to website.</w:t>
+      </w:r>
+    </w:p>
+    <w:p>
+      <w:pPr>
+        <w:ind w:left="284" w:firstLine="0"/>
+      </w:pPr>
     </w:p>
     <w:p>
       <w:pPr>
@@ -22554,12 +22884,7 @@
           <w:b/>
           <w:szCs w:val="24"/>
         </w:rPr>
-        <w:t>References</w:t>
-      </w:r>
-    </w:p>
-    <w:p>
-      <w:r>
-        <w:t>This subsection should:</w:t>
+        <w:t>Reference</w:t>
       </w:r>
     </w:p>
     <w:p>
@@ -22567,85 +22892,7 @@
         <w:pStyle w:val="ListeParagraf"/>
         <w:numPr>
           <w:ilvl w:val="0"/>
-          <w:numId w:val="14"/>
-        </w:numPr>
-        <w:ind w:firstLine="0"/>
-      </w:pPr>
-      <w:r>
-        <w:t>Provide a complete list of all documents referenced elsewhere in the RAD, or in a separate, specified document.</w:t>
-      </w:r>
-    </w:p>
-    <w:p>
-      <w:pPr>
-        <w:pStyle w:val="ListeParagraf"/>
-        <w:numPr>
-          <w:ilvl w:val="0"/>
-          <w:numId w:val="14"/>
-        </w:numPr>
-        <w:ind w:firstLine="0"/>
-      </w:pPr>
-      <w:r>
-        <w:t>Identify each document by title, report number - if applicable - date, and publishing organization.</w:t>
-      </w:r>
-    </w:p>
-    <w:p>
-      <w:pPr>
-        <w:pStyle w:val="ListeParagraf"/>
-        <w:numPr>
-          <w:ilvl w:val="0"/>
-          <w:numId w:val="14"/>
-        </w:numPr>
-        <w:ind w:firstLine="0"/>
-      </w:pPr>
-      <w:r>
-        <w:t xml:space="preserve">Specify the sources from which the references can be obtained. </w:t>
-      </w:r>
-    </w:p>
-    <w:p>
-      <w:r>
-        <w:t xml:space="preserve">The following is an example of listing </w:t>
-      </w:r>
-      <w:bookmarkStart w:id="0" w:name="_GoBack"/>
-      <w:bookmarkEnd w:id="0"/>
-      <w:r>
-        <w:t>a book in this section. Check the text to see how it is cross referenced (The whole document is based on [</w:t>
-      </w:r>
-      <w:r>
-        <w:fldChar w:fldCharType="begin"/>
-      </w:r>
-      <w:r>
-        <w:instrText xml:space="preserve"> REF _Ref431126989 \r \h </w:instrText>
-      </w:r>
-      <w:r>
-        <w:fldChar w:fldCharType="separate"/>
-      </w:r>
-      <w:r>
-        <w:t>1</w:t>
-      </w:r>
-      <w:r>
-        <w:fldChar w:fldCharType="end"/>
-      </w:r>
-      <w:r>
-        <w:t>]).</w:t>
-      </w:r>
-    </w:p>
-    <w:p>
-      <w:pPr>
-        <w:spacing w:before="240"/>
-        <w:ind w:left="284" w:hanging="284"/>
-        <w:rPr>
-          <w:rFonts w:cs="Times New Roman"/>
-          <w:color w:val="000000"/>
-          <w:szCs w:val="24"/>
-        </w:rPr>
-      </w:pPr>
-    </w:p>
-    <w:p>
-      <w:pPr>
-        <w:pStyle w:val="ListeParagraf"/>
-        <w:numPr>
-          <w:ilvl w:val="0"/>
-          <w:numId w:val="16"/>
+          <w:numId w:val="28"/>
         </w:numPr>
         <w:spacing w:before="240"/>
         <w:rPr>
@@ -22654,7 +22901,7 @@
           <w:szCs w:val="24"/>
         </w:rPr>
       </w:pPr>
-      <w:bookmarkStart w:id="1" w:name="_Ref431126989"/>
+      <w:bookmarkStart w:id="0" w:name="_Ref431126989"/>
       <w:proofErr w:type="spellStart"/>
       <w:r>
         <w:rPr>
@@ -22736,7 +22983,16 @@
           <w:bCs/>
           <w:i/>
         </w:rPr>
-        <w:t>Using UML, Patterns, and Java</w:t>
+        <w:t>Using UML, Patter</w:t>
+      </w:r>
+      <w:bookmarkStart w:id="1" w:name="_GoBack"/>
+      <w:bookmarkEnd w:id="1"/>
+      <w:r>
+        <w:rPr>
+          <w:bCs/>
+          <w:i/>
+        </w:rPr>
+        <w:t>ns, and Java</w:t>
       </w:r>
       <w:r>
         <w:t xml:space="preserve">, </w:t>
@@ -22756,7 +23012,7 @@
       <w:r>
         <w:t>.</w:t>
       </w:r>
-      <w:bookmarkEnd w:id="1"/>
+      <w:bookmarkEnd w:id="0"/>
       <w:r>
         <w:t xml:space="preserve"> </w:t>
       </w:r>
@@ -23139,6 +23395,119 @@
     </w:lvl>
   </w:abstractNum>
   <w:abstractNum w:abstractNumId="2" w15:restartNumberingAfterBreak="0">
+    <w:nsid w:val="0B2529A9"/>
+    <w:multiLevelType w:val="hybridMultilevel"/>
+    <w:tmpl w:val="E0BC0954"/>
+    <w:lvl w:ilvl="0" w:tplc="041F0001">
+      <w:start w:val="1"/>
+      <w:numFmt w:val="bullet"/>
+      <w:lvlText w:val=""/>
+      <w:lvlJc w:val="left"/>
+      <w:pPr>
+        <w:ind w:left="1440" w:hanging="360"/>
+      </w:pPr>
+      <w:rPr>
+        <w:rFonts w:ascii="Symbol" w:hAnsi="Symbol" w:hint="default"/>
+      </w:rPr>
+    </w:lvl>
+    <w:lvl w:ilvl="1" w:tplc="041F0003" w:tentative="1">
+      <w:start w:val="1"/>
+      <w:numFmt w:val="bullet"/>
+      <w:lvlText w:val="o"/>
+      <w:lvlJc w:val="left"/>
+      <w:pPr>
+        <w:ind w:left="2160" w:hanging="360"/>
+      </w:pPr>
+      <w:rPr>
+        <w:rFonts w:ascii="Courier New" w:hAnsi="Courier New" w:cs="Courier New" w:hint="default"/>
+      </w:rPr>
+    </w:lvl>
+    <w:lvl w:ilvl="2" w:tplc="041F0005" w:tentative="1">
+      <w:start w:val="1"/>
+      <w:numFmt w:val="bullet"/>
+      <w:lvlText w:val=""/>
+      <w:lvlJc w:val="left"/>
+      <w:pPr>
+        <w:ind w:left="2880" w:hanging="360"/>
+      </w:pPr>
+      <w:rPr>
+        <w:rFonts w:ascii="Wingdings" w:hAnsi="Wingdings" w:hint="default"/>
+      </w:rPr>
+    </w:lvl>
+    <w:lvl w:ilvl="3" w:tplc="041F0001" w:tentative="1">
+      <w:start w:val="1"/>
+      <w:numFmt w:val="bullet"/>
+      <w:lvlText w:val=""/>
+      <w:lvlJc w:val="left"/>
+      <w:pPr>
+        <w:ind w:left="3600" w:hanging="360"/>
+      </w:pPr>
+      <w:rPr>
+        <w:rFonts w:ascii="Symbol" w:hAnsi="Symbol" w:hint="default"/>
+      </w:rPr>
+    </w:lvl>
+    <w:lvl w:ilvl="4" w:tplc="041F0003" w:tentative="1">
+      <w:start w:val="1"/>
+      <w:numFmt w:val="bullet"/>
+      <w:lvlText w:val="o"/>
+      <w:lvlJc w:val="left"/>
+      <w:pPr>
+        <w:ind w:left="4320" w:hanging="360"/>
+      </w:pPr>
+      <w:rPr>
+        <w:rFonts w:ascii="Courier New" w:hAnsi="Courier New" w:cs="Courier New" w:hint="default"/>
+      </w:rPr>
+    </w:lvl>
+    <w:lvl w:ilvl="5" w:tplc="041F0005" w:tentative="1">
+      <w:start w:val="1"/>
+      <w:numFmt w:val="bullet"/>
+      <w:lvlText w:val=""/>
+      <w:lvlJc w:val="left"/>
+      <w:pPr>
+        <w:ind w:left="5040" w:hanging="360"/>
+      </w:pPr>
+      <w:rPr>
+        <w:rFonts w:ascii="Wingdings" w:hAnsi="Wingdings" w:hint="default"/>
+      </w:rPr>
+    </w:lvl>
+    <w:lvl w:ilvl="6" w:tplc="041F0001" w:tentative="1">
+      <w:start w:val="1"/>
+      <w:numFmt w:val="bullet"/>
+      <w:lvlText w:val=""/>
+      <w:lvlJc w:val="left"/>
+      <w:pPr>
+        <w:ind w:left="5760" w:hanging="360"/>
+      </w:pPr>
+      <w:rPr>
+        <w:rFonts w:ascii="Symbol" w:hAnsi="Symbol" w:hint="default"/>
+      </w:rPr>
+    </w:lvl>
+    <w:lvl w:ilvl="7" w:tplc="041F0003" w:tentative="1">
+      <w:start w:val="1"/>
+      <w:numFmt w:val="bullet"/>
+      <w:lvlText w:val="o"/>
+      <w:lvlJc w:val="left"/>
+      <w:pPr>
+        <w:ind w:left="6480" w:hanging="360"/>
+      </w:pPr>
+      <w:rPr>
+        <w:rFonts w:ascii="Courier New" w:hAnsi="Courier New" w:cs="Courier New" w:hint="default"/>
+      </w:rPr>
+    </w:lvl>
+    <w:lvl w:ilvl="8" w:tplc="041F0005" w:tentative="1">
+      <w:start w:val="1"/>
+      <w:numFmt w:val="bullet"/>
+      <w:lvlText w:val=""/>
+      <w:lvlJc w:val="left"/>
+      <w:pPr>
+        <w:ind w:left="7200" w:hanging="360"/>
+      </w:pPr>
+      <w:rPr>
+        <w:rFonts w:ascii="Wingdings" w:hAnsi="Wingdings" w:hint="default"/>
+      </w:rPr>
+    </w:lvl>
+  </w:abstractNum>
+  <w:abstractNum w:abstractNumId="3" w15:restartNumberingAfterBreak="0">
     <w:nsid w:val="0D6C173A"/>
     <w:multiLevelType w:val="multilevel"/>
     <w:tmpl w:val="BB985050"/>
@@ -23259,7 +23628,7 @@
       </w:rPr>
     </w:lvl>
   </w:abstractNum>
-  <w:abstractNum w:abstractNumId="3" w15:restartNumberingAfterBreak="0">
+  <w:abstractNum w:abstractNumId="4" w15:restartNumberingAfterBreak="0">
     <w:nsid w:val="18F21E9F"/>
     <w:multiLevelType w:val="hybridMultilevel"/>
     <w:tmpl w:val="03064874"/>
@@ -23372,7 +23741,7 @@
       </w:rPr>
     </w:lvl>
   </w:abstractNum>
-  <w:abstractNum w:abstractNumId="4" w15:restartNumberingAfterBreak="0">
+  <w:abstractNum w:abstractNumId="5" w15:restartNumberingAfterBreak="0">
     <w:nsid w:val="1F1800D5"/>
     <w:multiLevelType w:val="hybridMultilevel"/>
     <w:tmpl w:val="43963512"/>
@@ -23485,7 +23854,7 @@
       </w:rPr>
     </w:lvl>
   </w:abstractNum>
-  <w:abstractNum w:abstractNumId="5" w15:restartNumberingAfterBreak="0">
+  <w:abstractNum w:abstractNumId="6" w15:restartNumberingAfterBreak="0">
     <w:nsid w:val="20440D24"/>
     <w:multiLevelType w:val="hybridMultilevel"/>
     <w:tmpl w:val="BE3C78F0"/>
@@ -23598,7 +23967,7 @@
       </w:rPr>
     </w:lvl>
   </w:abstractNum>
-  <w:abstractNum w:abstractNumId="6" w15:restartNumberingAfterBreak="0">
+  <w:abstractNum w:abstractNumId="7" w15:restartNumberingAfterBreak="0">
     <w:nsid w:val="38A70AC8"/>
     <w:multiLevelType w:val="hybridMultilevel"/>
     <w:tmpl w:val="B2A0260C"/>
@@ -23711,7 +24080,7 @@
       </w:rPr>
     </w:lvl>
   </w:abstractNum>
-  <w:abstractNum w:abstractNumId="7" w15:restartNumberingAfterBreak="0">
+  <w:abstractNum w:abstractNumId="8" w15:restartNumberingAfterBreak="0">
     <w:nsid w:val="41F50C03"/>
     <w:multiLevelType w:val="hybridMultilevel"/>
     <w:tmpl w:val="0450A8F0"/>
@@ -23800,7 +24169,7 @@
       </w:pPr>
     </w:lvl>
   </w:abstractNum>
-  <w:abstractNum w:abstractNumId="8" w15:restartNumberingAfterBreak="0">
+  <w:abstractNum w:abstractNumId="9" w15:restartNumberingAfterBreak="0">
     <w:nsid w:val="495214C6"/>
     <w:multiLevelType w:val="multilevel"/>
     <w:tmpl w:val="3858E83E"/>
@@ -23913,7 +24282,7 @@
       </w:rPr>
     </w:lvl>
   </w:abstractNum>
-  <w:abstractNum w:abstractNumId="9" w15:restartNumberingAfterBreak="0">
+  <w:abstractNum w:abstractNumId="10" w15:restartNumberingAfterBreak="0">
     <w:nsid w:val="4C7973FD"/>
     <w:multiLevelType w:val="multilevel"/>
     <w:tmpl w:val="041F001D"/>
@@ -23999,7 +24368,7 @@
       </w:pPr>
     </w:lvl>
   </w:abstractNum>
-  <w:abstractNum w:abstractNumId="10" w15:restartNumberingAfterBreak="0">
+  <w:abstractNum w:abstractNumId="11" w15:restartNumberingAfterBreak="0">
     <w:nsid w:val="4EDE4F90"/>
     <w:multiLevelType w:val="multilevel"/>
     <w:tmpl w:val="041F001F"/>
@@ -24085,7 +24454,7 @@
       </w:pPr>
     </w:lvl>
   </w:abstractNum>
-  <w:abstractNum w:abstractNumId="11" w15:restartNumberingAfterBreak="0">
+  <w:abstractNum w:abstractNumId="12" w15:restartNumberingAfterBreak="0">
     <w:nsid w:val="51590C1E"/>
     <w:multiLevelType w:val="hybridMultilevel"/>
     <w:tmpl w:val="321CDB8C"/>
@@ -24198,7 +24567,7 @@
       </w:rPr>
     </w:lvl>
   </w:abstractNum>
-  <w:abstractNum w:abstractNumId="12" w15:restartNumberingAfterBreak="0">
+  <w:abstractNum w:abstractNumId="13" w15:restartNumberingAfterBreak="0">
     <w:nsid w:val="520561A8"/>
     <w:multiLevelType w:val="multilevel"/>
     <w:tmpl w:val="A19414B4"/>
@@ -24311,7 +24680,7 @@
       </w:rPr>
     </w:lvl>
   </w:abstractNum>
-  <w:abstractNum w:abstractNumId="13" w15:restartNumberingAfterBreak="0">
+  <w:abstractNum w:abstractNumId="14" w15:restartNumberingAfterBreak="0">
     <w:nsid w:val="527D39F2"/>
     <w:multiLevelType w:val="hybridMultilevel"/>
     <w:tmpl w:val="589018BE"/>
@@ -24424,7 +24793,7 @@
       </w:rPr>
     </w:lvl>
   </w:abstractNum>
-  <w:abstractNum w:abstractNumId="14" w15:restartNumberingAfterBreak="0">
+  <w:abstractNum w:abstractNumId="15" w15:restartNumberingAfterBreak="0">
     <w:nsid w:val="574A7D65"/>
     <w:multiLevelType w:val="hybridMultilevel"/>
     <w:tmpl w:val="DD6032C2"/>
@@ -24537,7 +24906,7 @@
       </w:rPr>
     </w:lvl>
   </w:abstractNum>
-  <w:abstractNum w:abstractNumId="15" w15:restartNumberingAfterBreak="0">
+  <w:abstractNum w:abstractNumId="16" w15:restartNumberingAfterBreak="0">
     <w:nsid w:val="5BD131CE"/>
     <w:multiLevelType w:val="hybridMultilevel"/>
     <w:tmpl w:val="ADB8F2C6"/>
@@ -24650,7 +25019,7 @@
       </w:rPr>
     </w:lvl>
   </w:abstractNum>
-  <w:abstractNum w:abstractNumId="16" w15:restartNumberingAfterBreak="0">
+  <w:abstractNum w:abstractNumId="17" w15:restartNumberingAfterBreak="0">
     <w:nsid w:val="61FA7C1F"/>
     <w:multiLevelType w:val="hybridMultilevel"/>
     <w:tmpl w:val="BF7CB432"/>
@@ -24763,7 +25132,7 @@
       </w:rPr>
     </w:lvl>
   </w:abstractNum>
-  <w:abstractNum w:abstractNumId="17" w15:restartNumberingAfterBreak="0">
+  <w:abstractNum w:abstractNumId="18" w15:restartNumberingAfterBreak="0">
     <w:nsid w:val="62756718"/>
     <w:multiLevelType w:val="multilevel"/>
     <w:tmpl w:val="AD922890"/>
@@ -24883,7 +25252,7 @@
       </w:rPr>
     </w:lvl>
   </w:abstractNum>
-  <w:abstractNum w:abstractNumId="18" w15:restartNumberingAfterBreak="0">
+  <w:abstractNum w:abstractNumId="19" w15:restartNumberingAfterBreak="0">
     <w:nsid w:val="65542343"/>
     <w:multiLevelType w:val="hybridMultilevel"/>
     <w:tmpl w:val="C0CCFDB8"/>
@@ -24974,7 +25343,7 @@
       </w:pPr>
     </w:lvl>
   </w:abstractNum>
-  <w:abstractNum w:abstractNumId="19" w15:restartNumberingAfterBreak="0">
+  <w:abstractNum w:abstractNumId="20" w15:restartNumberingAfterBreak="0">
     <w:nsid w:val="6E6C6687"/>
     <w:multiLevelType w:val="hybridMultilevel"/>
     <w:tmpl w:val="33E426F2"/>
@@ -25087,7 +25456,7 @@
       </w:rPr>
     </w:lvl>
   </w:abstractNum>
-  <w:abstractNum w:abstractNumId="20" w15:restartNumberingAfterBreak="0">
+  <w:abstractNum w:abstractNumId="21" w15:restartNumberingAfterBreak="0">
     <w:nsid w:val="73D2218D"/>
     <w:multiLevelType w:val="hybridMultilevel"/>
     <w:tmpl w:val="914A5260"/>
@@ -25200,7 +25569,7 @@
       </w:rPr>
     </w:lvl>
   </w:abstractNum>
-  <w:abstractNum w:abstractNumId="21" w15:restartNumberingAfterBreak="0">
+  <w:abstractNum w:abstractNumId="22" w15:restartNumberingAfterBreak="0">
     <w:nsid w:val="762F3573"/>
     <w:multiLevelType w:val="hybridMultilevel"/>
     <w:tmpl w:val="8C32DE0A"/>
@@ -25313,7 +25682,7 @@
       </w:rPr>
     </w:lvl>
   </w:abstractNum>
-  <w:abstractNum w:abstractNumId="22" w15:restartNumberingAfterBreak="0">
+  <w:abstractNum w:abstractNumId="23" w15:restartNumberingAfterBreak="0">
     <w:nsid w:val="79132181"/>
     <w:multiLevelType w:val="multilevel"/>
     <w:tmpl w:val="BB985050"/>
@@ -25438,22 +25807,22 @@
     <w:abstractNumId w:val="1"/>
   </w:num>
   <w:num w:numId="2">
-    <w:abstractNumId w:val="7"/>
+    <w:abstractNumId w:val="8"/>
   </w:num>
   <w:num w:numId="3">
-    <w:abstractNumId w:val="7"/>
+    <w:abstractNumId w:val="8"/>
     <w:lvlOverride w:ilvl="0">
       <w:startOverride w:val="3"/>
     </w:lvlOverride>
   </w:num>
   <w:num w:numId="4">
-    <w:abstractNumId w:val="7"/>
+    <w:abstractNumId w:val="8"/>
   </w:num>
   <w:num w:numId="5">
-    <w:abstractNumId w:val="17"/>
+    <w:abstractNumId w:val="18"/>
   </w:num>
   <w:num w:numId="6">
-    <w:abstractNumId w:val="17"/>
+    <w:abstractNumId w:val="18"/>
     <w:lvlOverride w:ilvl="0">
       <w:startOverride w:val="1"/>
     </w:lvlOverride>
@@ -25483,67 +25852,70 @@
     </w:lvlOverride>
   </w:num>
   <w:num w:numId="7">
-    <w:abstractNumId w:val="17"/>
+    <w:abstractNumId w:val="18"/>
   </w:num>
   <w:num w:numId="8">
-    <w:abstractNumId w:val="10"/>
+    <w:abstractNumId w:val="11"/>
   </w:num>
   <w:num w:numId="9">
-    <w:abstractNumId w:val="9"/>
+    <w:abstractNumId w:val="10"/>
   </w:num>
   <w:num w:numId="10">
     <w:abstractNumId w:val="0"/>
   </w:num>
   <w:num w:numId="11">
-    <w:abstractNumId w:val="8"/>
+    <w:abstractNumId w:val="9"/>
   </w:num>
   <w:num w:numId="12">
+    <w:abstractNumId w:val="13"/>
+  </w:num>
+  <w:num w:numId="13">
+    <w:abstractNumId w:val="3"/>
+  </w:num>
+  <w:num w:numId="14">
+    <w:abstractNumId w:val="22"/>
+  </w:num>
+  <w:num w:numId="15">
+    <w:abstractNumId w:val="4"/>
+  </w:num>
+  <w:num w:numId="16">
+    <w:abstractNumId w:val="19"/>
+  </w:num>
+  <w:num w:numId="17">
+    <w:abstractNumId w:val="16"/>
+  </w:num>
+  <w:num w:numId="18">
+    <w:abstractNumId w:val="15"/>
+  </w:num>
+  <w:num w:numId="19">
+    <w:abstractNumId w:val="23"/>
+  </w:num>
+  <w:num w:numId="20">
+    <w:abstractNumId w:val="7"/>
+  </w:num>
+  <w:num w:numId="21">
     <w:abstractNumId w:val="12"/>
   </w:num>
-  <w:num w:numId="13">
-    <w:abstractNumId w:val="2"/>
-  </w:num>
-  <w:num w:numId="14">
+  <w:num w:numId="22">
     <w:abstractNumId w:val="21"/>
   </w:num>
-  <w:num w:numId="15">
-    <w:abstractNumId w:val="3"/>
-  </w:num>
-  <w:num w:numId="16">
-    <w:abstractNumId w:val="18"/>
-  </w:num>
-  <w:num w:numId="17">
-    <w:abstractNumId w:val="15"/>
-  </w:num>
-  <w:num w:numId="18">
+  <w:num w:numId="23">
     <w:abstractNumId w:val="14"/>
   </w:num>
-  <w:num w:numId="19">
-    <w:abstractNumId w:val="22"/>
+  <w:num w:numId="24">
+    <w:abstractNumId w:val="5"/>
   </w:num>
-  <w:num w:numId="20">
+  <w:num w:numId="25">
+    <w:abstractNumId w:val="17"/>
+  </w:num>
+  <w:num w:numId="26">
     <w:abstractNumId w:val="6"/>
   </w:num>
-  <w:num w:numId="21">
-    <w:abstractNumId w:val="11"/>
-  </w:num>
-  <w:num w:numId="22">
+  <w:num w:numId="27">
     <w:abstractNumId w:val="20"/>
   </w:num>
-  <w:num w:numId="23">
-    <w:abstractNumId w:val="13"/>
-  </w:num>
-  <w:num w:numId="24">
-    <w:abstractNumId w:val="4"/>
-  </w:num>
-  <w:num w:numId="25">
-    <w:abstractNumId w:val="16"/>
-  </w:num>
-  <w:num w:numId="26">
-    <w:abstractNumId w:val="5"/>
-  </w:num>
-  <w:num w:numId="27">
-    <w:abstractNumId w:val="19"/>
+  <w:num w:numId="28">
+    <w:abstractNumId w:val="2"/>
   </w:num>
 </w:numbering>
 </file>
@@ -26029,7 +26401,6 @@
   <w:style w:type="character" w:default="1" w:styleId="VarsaylanParagrafYazTipi">
     <w:name w:val="Default Paragraph Font"/>
     <w:uiPriority w:val="1"/>
-    <w:semiHidden/>
     <w:unhideWhenUsed/>
   </w:style>
   <w:style w:type="table" w:default="1" w:styleId="NormalTablo">
@@ -26505,7 +26876,7 @@
 </file>
 
 <file path=customXml/itemProps1.xml><?xml version="1.0" encoding="utf-8"?>
-<ds:datastoreItem xmlns:ds="http://schemas.openxmlformats.org/officeDocument/2006/customXml" ds:itemID="{A396D27A-05E2-40B7-9B1F-5C74CFD8DE38}">
+<ds:datastoreItem xmlns:ds="http://schemas.openxmlformats.org/officeDocument/2006/customXml" ds:itemID="{F6A7E4E2-F7D1-4578-90B6-F7C1DE681A3D}">
   <ds:schemaRefs>
     <ds:schemaRef ds:uri="http://schemas.openxmlformats.org/officeDocument/2006/bibliography"/>
   </ds:schemaRefs>

</xml_diff>